<commit_message>
base de datos terminado
</commit_message>
<xml_diff>
--- a/Bases de datos/Tema 1/ACT-EXP-UT1.docx
+++ b/Bases de datos/Tema 1/ACT-EXP-UT1.docx
@@ -1,20 +1,12 @@
 
 <file path=word/document.xml><?xml version="1.0" encoding="utf-8"?>
-<w:document xmlns:o="urn:schemas-microsoft-com:office:office" xmlns:r="http://schemas.openxmlformats.org/officeDocument/2006/relationships" xmlns:v="urn:schemas-microsoft-com:vml" xmlns:w="http://schemas.openxmlformats.org/wordprocessingml/2006/main" xmlns:w10="urn:schemas-microsoft-com:office:word" xmlns:wp="http://schemas.openxmlformats.org/drawingml/2006/wordprocessingDrawing" xmlns:wps="http://schemas.microsoft.com/office/word/2010/wordprocessingShape" xmlns:wpg="http://schemas.microsoft.com/office/word/2010/wordprocessingGroup" xmlns:mc="http://schemas.openxmlformats.org/markup-compatibility/2006" xmlns:wp14="http://schemas.microsoft.com/office/word/2010/wordprocessingDrawing" xmlns:w14="http://schemas.microsoft.com/office/word/2010/wordml" mc:Ignorable="w14 wp14">
+<w:document xmlns:wpc="http://schemas.microsoft.com/office/word/2010/wordprocessingCanvas" xmlns:cx="http://schemas.microsoft.com/office/drawing/2014/chartex" xmlns:cx1="http://schemas.microsoft.com/office/drawing/2015/9/8/chartex" xmlns:cx2="http://schemas.microsoft.com/office/drawing/2015/10/21/chartex" xmlns:cx3="http://schemas.microsoft.com/office/drawing/2016/5/9/chartex" xmlns:cx4="http://schemas.microsoft.com/office/drawing/2016/5/10/chartex" xmlns:cx5="http://schemas.microsoft.com/office/drawing/2016/5/11/chartex" xmlns:cx6="http://schemas.microsoft.com/office/drawing/2016/5/12/chartex" xmlns:cx7="http://schemas.microsoft.com/office/drawing/2016/5/13/chartex" xmlns:cx8="http://schemas.microsoft.com/office/drawing/2016/5/14/chartex" xmlns:mc="http://schemas.openxmlformats.org/markup-compatibility/2006" xmlns:aink="http://schemas.microsoft.com/office/drawing/2016/ink" xmlns:am3d="http://schemas.microsoft.com/office/drawing/2017/model3d" xmlns:o="urn:schemas-microsoft-com:office:office" xmlns:r="http://schemas.openxmlformats.org/officeDocument/2006/relationships" xmlns:m="http://schemas.openxmlformats.org/officeDocument/2006/math" xmlns:v="urn:schemas-microsoft-com:vml" xmlns:wp14="http://schemas.microsoft.com/office/word/2010/wordprocessingDrawing" xmlns:wp="http://schemas.openxmlformats.org/drawingml/2006/wordprocessingDrawing" xmlns:w10="urn:schemas-microsoft-com:office:word" xmlns:w="http://schemas.openxmlformats.org/wordprocessingml/2006/main" xmlns:w14="http://schemas.microsoft.com/office/word/2010/wordml" xmlns:w15="http://schemas.microsoft.com/office/word/2012/wordml" xmlns:w16cex="http://schemas.microsoft.com/office/word/2018/wordml/cex" xmlns:w16cid="http://schemas.microsoft.com/office/word/2016/wordml/cid" xmlns:w16="http://schemas.microsoft.com/office/word/2018/wordml" xmlns:w16se="http://schemas.microsoft.com/office/word/2015/wordml/symex" xmlns:wpg="http://schemas.microsoft.com/office/word/2010/wordprocessingGroup" xmlns:wpi="http://schemas.microsoft.com/office/word/2010/wordprocessingInk" xmlns:wne="http://schemas.microsoft.com/office/word/2006/wordml" xmlns:wps="http://schemas.microsoft.com/office/word/2010/wordprocessingShape" mc:Ignorable="w14 w15 w16se w16cid w16 w16cex wp14">
   <w:body>
     <w:tbl>
       <w:tblPr>
-        <w:tblStyle w:val="Tablaconcuadrcula"/>
+        <w:tblStyle w:val="TableGrid"/>
         <w:tblW w:w="8494" w:type="dxa"/>
-        <w:jc w:val="left"/>
-        <w:tblInd w:w="0" w:type="dxa"/>
-        <w:tblCellMar>
-          <w:top w:w="0" w:type="dxa"/>
-          <w:left w:w="108" w:type="dxa"/>
-          <w:bottom w:w="0" w:type="dxa"/>
-          <w:right w:w="108" w:type="dxa"/>
-        </w:tblCellMar>
-        <w:tblLook w:val="04a0" w:noHBand="0" w:noVBand="1" w:firstColumn="1" w:lastRow="0" w:lastColumn="0" w:firstRow="1"/>
+        <w:tblLook w:val="04A0" w:firstRow="1" w:lastRow="0" w:firstColumn="1" w:lastColumn="0" w:noHBand="0" w:noVBand="1"/>
       </w:tblPr>
       <w:tblGrid>
         <w:gridCol w:w="1374"/>
@@ -22,18 +14,14 @@
         <w:gridCol w:w="1129"/>
       </w:tblGrid>
       <w:tr>
-        <w:trPr/>
         <w:tc>
           <w:tcPr>
             <w:tcW w:w="1374" w:type="dxa"/>
-            <w:tcBorders/>
           </w:tcPr>
           <w:p>
             <w:pPr>
-              <w:pStyle w:val="Normal"/>
-              <w:spacing w:lineRule="auto" w:line="240" w:before="0" w:after="0"/>
+              <w:spacing w:after="0" w:line="240" w:lineRule="auto"/>
               <w:rPr>
-                <w:b/>
                 <w:b/>
                 <w:sz w:val="28"/>
                 <w:szCs w:val="28"/>
@@ -52,12 +40,10 @@
         <w:tc>
           <w:tcPr>
             <w:tcW w:w="5991" w:type="dxa"/>
-            <w:tcBorders/>
           </w:tcPr>
           <w:p>
             <w:pPr>
-              <w:pStyle w:val="Normal"/>
-              <w:spacing w:lineRule="auto" w:line="240" w:before="0" w:after="0"/>
+              <w:spacing w:after="0" w:line="240" w:lineRule="auto"/>
               <w:rPr>
                 <w:sz w:val="28"/>
                 <w:szCs w:val="28"/>
@@ -68,18 +54,17 @@
                 <w:sz w:val="28"/>
                 <w:szCs w:val="28"/>
               </w:rPr>
+              <w:t>Jaime Cano Ramos</w:t>
             </w:r>
           </w:p>
         </w:tc>
         <w:tc>
           <w:tcPr>
             <w:tcW w:w="1129" w:type="dxa"/>
-            <w:tcBorders/>
           </w:tcPr>
           <w:p>
             <w:pPr>
-              <w:pStyle w:val="Normal"/>
-              <w:spacing w:lineRule="auto" w:line="240" w:before="0" w:after="0"/>
+              <w:spacing w:after="0" w:line="240" w:lineRule="auto"/>
               <w:rPr>
                 <w:sz w:val="28"/>
                 <w:szCs w:val="28"/>
@@ -96,18 +81,14 @@
         </w:tc>
       </w:tr>
       <w:tr>
-        <w:trPr/>
         <w:tc>
           <w:tcPr>
             <w:tcW w:w="1374" w:type="dxa"/>
-            <w:tcBorders/>
           </w:tcPr>
           <w:p>
             <w:pPr>
-              <w:pStyle w:val="Normal"/>
-              <w:spacing w:lineRule="auto" w:line="240" w:before="0" w:after="0"/>
+              <w:spacing w:after="0" w:line="240" w:lineRule="auto"/>
               <w:rPr>
-                <w:b/>
                 <w:b/>
                 <w:sz w:val="28"/>
                 <w:szCs w:val="28"/>
@@ -126,12 +107,10 @@
         <w:tc>
           <w:tcPr>
             <w:tcW w:w="5991" w:type="dxa"/>
-            <w:tcBorders/>
           </w:tcPr>
           <w:p>
             <w:pPr>
-              <w:pStyle w:val="Normal"/>
-              <w:spacing w:lineRule="auto" w:line="240" w:before="0" w:after="0"/>
+              <w:spacing w:after="0" w:line="240" w:lineRule="auto"/>
               <w:rPr>
                 <w:sz w:val="28"/>
                 <w:szCs w:val="28"/>
@@ -142,6 +121,7 @@
                 <w:sz w:val="28"/>
                 <w:szCs w:val="28"/>
               </w:rPr>
+              <w:t>1 DAM</w:t>
             </w:r>
           </w:p>
         </w:tc>
@@ -149,41 +129,29 @@
           <w:tcPr>
             <w:tcW w:w="1129" w:type="dxa"/>
             <w:vMerge w:val="restart"/>
-            <w:tcBorders/>
           </w:tcPr>
           <w:p>
             <w:pPr>
-              <w:pStyle w:val="Normal"/>
-              <w:spacing w:lineRule="auto" w:line="240" w:before="0" w:after="0"/>
+              <w:spacing w:after="0" w:line="240" w:lineRule="auto"/>
               <w:rPr>
                 <w:sz w:val="28"/>
                 <w:szCs w:val="28"/>
               </w:rPr>
             </w:pPr>
-            <w:r>
-              <w:rPr>
-                <w:sz w:val="28"/>
-                <w:szCs w:val="28"/>
-              </w:rPr>
-            </w:r>
           </w:p>
         </w:tc>
       </w:tr>
       <w:tr>
-        <w:trPr/>
         <w:tc>
           <w:tcPr>
             <w:tcW w:w="7365" w:type="dxa"/>
             <w:gridSpan w:val="2"/>
-            <w:tcBorders/>
-            <w:shd w:color="auto" w:fill="D9D9D9" w:themeFill="background1" w:themeFillShade="d9" w:val="clear"/>
+            <w:shd w:val="clear" w:color="auto" w:fill="D9D9D9" w:themeFill="background1" w:themeFillShade="D9"/>
           </w:tcPr>
           <w:p>
             <w:pPr>
-              <w:pStyle w:val="Normal"/>
-              <w:spacing w:lineRule="auto" w:line="240" w:before="0" w:after="0"/>
+              <w:spacing w:after="0" w:line="240" w:lineRule="auto"/>
               <w:rPr>
-                <w:b/>
                 <w:b/>
               </w:rPr>
             </w:pPr>
@@ -198,95 +166,58 @@
         <w:tc>
           <w:tcPr>
             <w:tcW w:w="1129" w:type="dxa"/>
-            <w:vMerge w:val="continue"/>
-            <w:tcBorders/>
-            <w:shd w:color="auto" w:fill="D9D9D9" w:themeFill="background1" w:themeFillShade="d9" w:val="clear"/>
+            <w:vMerge/>
+            <w:shd w:val="clear" w:color="auto" w:fill="D9D9D9" w:themeFill="background1" w:themeFillShade="D9"/>
           </w:tcPr>
           <w:p>
             <w:pPr>
-              <w:pStyle w:val="Normal"/>
-              <w:spacing w:lineRule="auto" w:line="240" w:before="0" w:after="0"/>
+              <w:spacing w:after="0" w:line="240" w:lineRule="auto"/>
               <w:rPr>
-                <w:b/>
                 <w:b/>
               </w:rPr>
             </w:pPr>
-            <w:r>
-              <w:rPr>
-                <w:b/>
-              </w:rPr>
-            </w:r>
           </w:p>
         </w:tc>
       </w:tr>
       <w:tr>
-        <w:trPr/>
         <w:tc>
           <w:tcPr>
             <w:tcW w:w="7365" w:type="dxa"/>
             <w:gridSpan w:val="2"/>
-            <w:tcBorders/>
-            <w:shd w:color="auto" w:fill="FFFFFF" w:themeFill="background1" w:val="clear"/>
+            <w:shd w:val="clear" w:color="auto" w:fill="FFFFFF" w:themeFill="background1"/>
           </w:tcPr>
           <w:p>
             <w:pPr>
-              <w:pStyle w:val="Normal"/>
-              <w:spacing w:lineRule="auto" w:line="240" w:before="0" w:after="0"/>
+              <w:spacing w:after="0" w:line="240" w:lineRule="auto"/>
               <w:rPr>
-                <w:b/>
                 <w:b/>
                 <w:sz w:val="24"/>
                 <w:szCs w:val="24"/>
               </w:rPr>
             </w:pPr>
-            <w:r>
-              <w:rPr>
-                <w:b/>
-                <w:sz w:val="24"/>
-                <w:szCs w:val="24"/>
-              </w:rPr>
-            </w:r>
           </w:p>
         </w:tc>
         <w:tc>
           <w:tcPr>
             <w:tcW w:w="1129" w:type="dxa"/>
-            <w:vMerge w:val="continue"/>
-            <w:tcBorders/>
-            <w:shd w:color="auto" w:fill="FFFFFF" w:themeFill="background1" w:val="clear"/>
+            <w:vMerge/>
+            <w:shd w:val="clear" w:color="auto" w:fill="FFFFFF" w:themeFill="background1"/>
           </w:tcPr>
           <w:p>
             <w:pPr>
-              <w:pStyle w:val="Normal"/>
-              <w:spacing w:lineRule="auto" w:line="240" w:before="0" w:after="0"/>
+              <w:spacing w:after="0" w:line="240" w:lineRule="auto"/>
               <w:rPr>
-                <w:b/>
                 <w:b/>
               </w:rPr>
             </w:pPr>
-            <w:r>
-              <w:rPr>
-                <w:b/>
-              </w:rPr>
-            </w:r>
           </w:p>
         </w:tc>
       </w:tr>
     </w:tbl>
-    <w:p>
-      <w:pPr>
-        <w:pStyle w:val="Normal"/>
-        <w:rPr/>
-      </w:pPr>
-      <w:r>
-        <w:rPr/>
-      </w:r>
-    </w:p>
-    <w:p>
-      <w:pPr>
-        <w:pStyle w:val="Normal"/>
-        <w:rPr>
-          <w:b/>
+    <w:p/>
+    <w:p>
+      <w:pPr>
+        <w:rPr>
           <w:b/>
           <w:lang w:val="es-ES_tradnl"/>
         </w:rPr>
@@ -302,14 +233,11 @@
     <w:tbl>
       <w:tblPr>
         <w:tblW w:w="8504" w:type="dxa"/>
-        <w:jc w:val="left"/>
-        <w:tblInd w:w="0" w:type="dxa"/>
         <w:tblCellMar>
-          <w:top w:w="0" w:type="dxa"/>
           <w:left w:w="0" w:type="dxa"/>
-          <w:bottom w:w="0" w:type="dxa"/>
           <w:right w:w="0" w:type="dxa"/>
         </w:tblCellMar>
+        <w:tblLook w:val="04A0" w:firstRow="1" w:lastRow="0" w:firstColumn="1" w:lastColumn="0" w:noHBand="0" w:noVBand="1"/>
       </w:tblPr>
       <w:tblGrid>
         <w:gridCol w:w="2834"/>
@@ -317,21 +245,16 @@
         <w:gridCol w:w="2835"/>
       </w:tblGrid>
       <w:tr>
-        <w:trPr/>
         <w:tc>
           <w:tcPr>
             <w:tcW w:w="2834" w:type="dxa"/>
-            <w:tcBorders/>
           </w:tcPr>
           <w:p>
             <w:pPr>
               <w:pStyle w:val="TableContents"/>
-              <w:spacing w:before="0" w:after="160"/>
               <w:jc w:val="center"/>
-              <w:rPr/>
             </w:pPr>
             <w:r>
-              <w:rPr/>
               <w:t>Tipo de disco</w:t>
             </w:r>
           </w:p>
@@ -339,17 +262,13 @@
         <w:tc>
           <w:tcPr>
             <w:tcW w:w="2835" w:type="dxa"/>
-            <w:tcBorders/>
           </w:tcPr>
           <w:p>
             <w:pPr>
               <w:pStyle w:val="TableContents"/>
-              <w:spacing w:before="0" w:after="160"/>
               <w:jc w:val="center"/>
-              <w:rPr/>
             </w:pPr>
             <w:r>
-              <w:rPr/>
               <w:t>Características</w:t>
             </w:r>
           </w:p>
@@ -357,38 +276,29 @@
         <w:tc>
           <w:tcPr>
             <w:tcW w:w="2835" w:type="dxa"/>
-            <w:tcBorders/>
           </w:tcPr>
           <w:p>
             <w:pPr>
               <w:pStyle w:val="TableContents"/>
-              <w:spacing w:before="0" w:after="160"/>
               <w:jc w:val="center"/>
-              <w:rPr/>
             </w:pPr>
             <w:r>
-              <w:rPr/>
               <w:t>Modo de almacenamiento</w:t>
             </w:r>
           </w:p>
         </w:tc>
       </w:tr>
       <w:tr>
-        <w:trPr/>
         <w:tc>
           <w:tcPr>
             <w:tcW w:w="2834" w:type="dxa"/>
-            <w:tcBorders/>
           </w:tcPr>
           <w:p>
             <w:pPr>
               <w:pStyle w:val="TableContents"/>
-              <w:spacing w:before="0" w:after="160"/>
               <w:jc w:val="center"/>
-              <w:rPr/>
             </w:pPr>
             <w:r>
-              <w:rPr/>
               <w:t>Disco  Mecanico</w:t>
             </w:r>
           </w:p>
@@ -396,28 +306,22 @@
         <w:tc>
           <w:tcPr>
             <w:tcW w:w="2835" w:type="dxa"/>
-            <w:tcBorders/>
           </w:tcPr>
           <w:p>
             <w:pPr>
               <w:pStyle w:val="TableContents"/>
               <w:jc w:val="center"/>
-              <w:rPr/>
             </w:pPr>
             <w:r>
-              <w:rPr/>
               <w:t>Tienen uno o varios discos que rotan.</w:t>
             </w:r>
           </w:p>
           <w:p>
             <w:pPr>
               <w:pStyle w:val="TableContents"/>
-              <w:spacing w:before="0" w:after="160"/>
               <w:jc w:val="center"/>
-              <w:rPr/>
             </w:pPr>
             <w:r>
-              <w:rPr/>
               <w:t xml:space="preserve">Tienen un brazo  mecánico </w:t>
             </w:r>
           </w:p>
@@ -425,38 +329,29 @@
         <w:tc>
           <w:tcPr>
             <w:tcW w:w="2835" w:type="dxa"/>
-            <w:tcBorders/>
           </w:tcPr>
           <w:p>
             <w:pPr>
               <w:pStyle w:val="TableContents"/>
-              <w:spacing w:before="0" w:after="160"/>
               <w:jc w:val="center"/>
-              <w:rPr/>
             </w:pPr>
             <w:r>
-              <w:rPr/>
               <w:t xml:space="preserve">Almacenan la información magnetizando partes de los discos que los componen </w:t>
             </w:r>
           </w:p>
         </w:tc>
       </w:tr>
       <w:tr>
-        <w:trPr/>
         <w:tc>
           <w:tcPr>
             <w:tcW w:w="2834" w:type="dxa"/>
-            <w:tcBorders/>
           </w:tcPr>
           <w:p>
             <w:pPr>
               <w:pStyle w:val="TableContents"/>
-              <w:spacing w:before="0" w:after="160"/>
               <w:jc w:val="center"/>
-              <w:rPr/>
             </w:pPr>
             <w:r>
-              <w:rPr/>
               <w:t>Disco en estado solido</w:t>
             </w:r>
           </w:p>
@@ -464,17 +359,13 @@
         <w:tc>
           <w:tcPr>
             <w:tcW w:w="2835" w:type="dxa"/>
-            <w:tcBorders/>
           </w:tcPr>
           <w:p>
             <w:pPr>
               <w:pStyle w:val="TableContents"/>
-              <w:spacing w:before="0" w:after="160"/>
               <w:jc w:val="center"/>
-              <w:rPr/>
             </w:pPr>
             <w:r>
-              <w:rPr/>
               <w:t>No tienen partes que se muevan</w:t>
             </w:r>
           </w:p>
@@ -482,38 +373,29 @@
         <w:tc>
           <w:tcPr>
             <w:tcW w:w="2835" w:type="dxa"/>
-            <w:tcBorders/>
           </w:tcPr>
           <w:p>
             <w:pPr>
               <w:pStyle w:val="TableContents"/>
-              <w:spacing w:before="0" w:after="160"/>
               <w:jc w:val="center"/>
-              <w:rPr/>
             </w:pPr>
             <w:r>
-              <w:rPr/>
               <w:t>Guardan la información en memoria flash no volátil (que no desaparece al quitar la corriente)</w:t>
             </w:r>
           </w:p>
         </w:tc>
       </w:tr>
       <w:tr>
-        <w:trPr/>
         <w:tc>
           <w:tcPr>
             <w:tcW w:w="2834" w:type="dxa"/>
-            <w:tcBorders/>
           </w:tcPr>
           <w:p>
             <w:pPr>
               <w:pStyle w:val="TableContents"/>
-              <w:spacing w:before="0" w:after="160"/>
               <w:jc w:val="center"/>
-              <w:rPr/>
             </w:pPr>
             <w:r>
-              <w:rPr/>
               <w:t>Disco nvme</w:t>
             </w:r>
           </w:p>
@@ -521,35 +403,30 @@
         <w:tc>
           <w:tcPr>
             <w:tcW w:w="2835" w:type="dxa"/>
-            <w:tcBorders/>
           </w:tcPr>
           <w:p>
             <w:pPr>
               <w:pStyle w:val="TableContents"/>
-              <w:spacing w:before="0" w:after="160"/>
               <w:jc w:val="center"/>
-              <w:rPr/>
             </w:pPr>
             <w:r>
-              <w:rPr/>
-              <w:t>Se conecta a un puerto PCIe, en lugar de SATA</w:t>
+              <w:t>Se conecta a un pu</w:t>
+            </w:r>
+            <w:r>
+              <w:t>erto PCIe, en lugar de SATA</w:t>
             </w:r>
           </w:p>
         </w:tc>
         <w:tc>
           <w:tcPr>
             <w:tcW w:w="2835" w:type="dxa"/>
-            <w:tcBorders/>
           </w:tcPr>
           <w:p>
             <w:pPr>
               <w:pStyle w:val="TableContents"/>
-              <w:spacing w:before="0" w:after="160"/>
               <w:jc w:val="center"/>
-              <w:rPr/>
             </w:pPr>
             <w:r>
-              <w:rPr/>
               <w:t>Funciona igual que un disco de estado solido</w:t>
             </w:r>
           </w:p>
@@ -558,25 +435,15 @@
     </w:tbl>
     <w:p>
       <w:pPr>
-        <w:pStyle w:val="Normal"/>
-        <w:rPr>
-          <w:b/>
-          <w:b/>
-          <w:lang w:val="es-ES_tradnl"/>
-        </w:rPr>
-      </w:pPr>
-      <w:r>
-        <w:rPr>
-          <w:b/>
-          <w:lang w:val="es-ES_tradnl"/>
-        </w:rPr>
-      </w:r>
-    </w:p>
-    <w:p>
-      <w:pPr>
-        <w:pStyle w:val="Normal"/>
-        <w:rPr>
-          <w:b/>
+        <w:rPr>
+          <w:b/>
+          <w:lang w:val="es-ES_tradnl"/>
+        </w:rPr>
+      </w:pPr>
+    </w:p>
+    <w:p>
+      <w:pPr>
+        <w:rPr>
           <w:b/>
         </w:rPr>
       </w:pPr>
@@ -598,40 +465,56 @@
           <w:b/>
           <w:lang w:val="es-ES_tradnl"/>
         </w:rPr>
-        <w:t>Investiga y explica en qué consisten este tipo de estructuras</w:t>
-      </w:r>
-    </w:p>
-    <w:p>
-      <w:pPr>
-        <w:pStyle w:val="Normal"/>
-        <w:rPr>
-          <w:b w:val="false"/>
-          <w:b w:val="false"/>
-          <w:bCs w:val="false"/>
-        </w:rPr>
-      </w:pPr>
-      <w:r>
-        <w:rPr>
-          <w:b w:val="false"/>
-          <w:bCs w:val="false"/>
-          <w:lang w:val="es-ES_tradnl"/>
-        </w:rPr>
-        <w:t>Indices multinivel:  Se trata de guardar una pieza clave de informacion (Nombre por ejemplo) y crear un puntero que nos lleve al resto de la informacion</w:t>
-      </w:r>
-    </w:p>
-    <w:p>
-      <w:pPr>
-        <w:pStyle w:val="Normal"/>
-        <w:rPr>
-          <w:b w:val="false"/>
-          <w:b w:val="false"/>
-          <w:bCs w:val="false"/>
-        </w:rPr>
-      </w:pPr>
-      <w:r>
-        <w:rPr>
-          <w:b w:val="false"/>
-          <w:bCs w:val="false"/>
+        <w:t>Investiga y explica en qué consisten este tipo de</w:t>
+      </w:r>
+      <w:r>
+        <w:rPr>
+          <w:b/>
+          <w:lang w:val="es-ES_tradnl"/>
+        </w:rPr>
+        <w:t xml:space="preserve"> estructuras</w:t>
+      </w:r>
+    </w:p>
+    <w:p>
+      <w:r>
+        <w:rPr>
+          <w:lang w:val="es-ES_tradnl"/>
+        </w:rPr>
+        <w:t>Índices</w:t>
+      </w:r>
+      <w:r>
+        <w:rPr>
+          <w:lang w:val="es-ES_tradnl"/>
+        </w:rPr>
+        <w:t xml:space="preserve"> multinivel:  Se trata de guardar una pieza clave de </w:t>
+      </w:r>
+      <w:r>
+        <w:rPr>
+          <w:lang w:val="es-ES_tradnl"/>
+        </w:rPr>
+        <w:t>información</w:t>
+      </w:r>
+      <w:r>
+        <w:rPr>
+          <w:lang w:val="es-ES_tradnl"/>
+        </w:rPr>
+        <w:t xml:space="preserve"> (Nombre por ejemplo) y crear un puntero que nos lleve al resto de la </w:t>
+      </w:r>
+      <w:r>
+        <w:rPr>
+          <w:lang w:val="es-ES_tradnl"/>
+        </w:rPr>
+        <w:t>información</w:t>
+      </w:r>
+    </w:p>
+    <w:p>
+      <w:pPr>
+        <w:rPr>
+          <w:lang w:val="es-ES_tradnl"/>
+        </w:rPr>
+      </w:pPr>
+      <w:r>
+        <w:rPr>
           <w:lang w:val="es-ES_tradnl"/>
         </w:rPr>
         <w:t xml:space="preserve">arboles B y B+: </w:t>
@@ -639,9 +522,71 @@
     </w:p>
     <w:p>
       <w:pPr>
-        <w:pStyle w:val="Normal"/>
-        <w:rPr>
-          <w:b/>
+        <w:rPr>
+          <w:lang w:val="es-ES_tradnl"/>
+        </w:rPr>
+      </w:pPr>
+    </w:p>
+    <w:p>
+      <w:pPr>
+        <w:rPr>
+          <w:lang w:val="es-ES_tradnl"/>
+        </w:rPr>
+      </w:pPr>
+    </w:p>
+    <w:p>
+      <w:pPr>
+        <w:rPr>
+          <w:lang w:val="es-ES_tradnl"/>
+        </w:rPr>
+      </w:pPr>
+    </w:p>
+    <w:p>
+      <w:pPr>
+        <w:rPr>
+          <w:lang w:val="es-ES_tradnl"/>
+        </w:rPr>
+      </w:pPr>
+    </w:p>
+    <w:p>
+      <w:pPr>
+        <w:rPr>
+          <w:lang w:val="es-ES_tradnl"/>
+        </w:rPr>
+      </w:pPr>
+    </w:p>
+    <w:p>
+      <w:pPr>
+        <w:rPr>
+          <w:lang w:val="es-ES_tradnl"/>
+        </w:rPr>
+      </w:pPr>
+    </w:p>
+    <w:p>
+      <w:pPr>
+        <w:rPr>
+          <w:lang w:val="es-ES_tradnl"/>
+        </w:rPr>
+      </w:pPr>
+    </w:p>
+    <w:p>
+      <w:pPr>
+        <w:rPr>
+          <w:lang w:val="es-ES_tradnl"/>
+        </w:rPr>
+      </w:pPr>
+    </w:p>
+    <w:p>
+      <w:pPr>
+        <w:rPr>
+          <w:lang w:val="es-ES_tradnl"/>
+        </w:rPr>
+      </w:pPr>
+    </w:p>
+    <w:p/>
+    <w:p>
+      <w:pPr>
+        <w:rPr>
           <w:b/>
         </w:rPr>
       </w:pPr>
@@ -667,18 +612,137 @@
     </w:p>
     <w:p>
       <w:pPr>
-        <w:pStyle w:val="Normal"/>
-        <w:rPr>
-          <w:b/>
-          <w:b/>
-        </w:rPr>
-      </w:pPr>
-      <w:r>
-        <w:rPr>
-          <w:b/>
-          <w:lang w:val="es-ES_tradnl"/>
-        </w:rPr>
-        <w:t xml:space="preserve">Investiga en Internet sobre los siguientes organismos </w:t>
+        <w:rPr>
+          <w:bCs/>
+        </w:rPr>
+      </w:pPr>
+      <w:r>
+        <w:rPr>
+          <w:b/>
+        </w:rPr>
+        <w:tab/>
+      </w:r>
+      <w:r>
+        <w:rPr>
+          <w:bCs/>
+        </w:rPr>
+        <w:t>Es un modelo de bases de datos</w:t>
+      </w:r>
+      <w:r>
+        <w:rPr>
+          <w:bCs/>
+        </w:rPr>
+        <w:t xml:space="preserve"> propuesto por americanos que contiene 3 niveles</w:t>
+      </w:r>
+    </w:p>
+    <w:p>
+      <w:pPr>
+        <w:ind w:left="708"/>
+        <w:rPr>
+          <w:bCs/>
+        </w:rPr>
+      </w:pPr>
+      <w:r>
+        <w:rPr>
+          <w:bCs/>
+        </w:rPr>
+        <w:t>El de vista de usuarios, el de la visualización de la base de datos y la representación de la base de datos</w:t>
+      </w:r>
+    </w:p>
+    <w:p>
+      <w:pPr>
+        <w:rPr>
+          <w:bCs/>
+        </w:rPr>
+      </w:pPr>
+    </w:p>
+    <w:p>
+      <w:pPr>
+        <w:rPr>
+          <w:bCs/>
+        </w:rPr>
+      </w:pPr>
+    </w:p>
+    <w:p>
+      <w:pPr>
+        <w:rPr>
+          <w:bCs/>
+        </w:rPr>
+      </w:pPr>
+      <w:r>
+        <w:rPr>
+          <w:bCs/>
+          <w:noProof/>
+        </w:rPr>
+        <w:drawing>
+          <wp:inline distT="0" distB="0" distL="0" distR="0" wp14:anchorId="7495AA05" wp14:editId="7B06F063">
+            <wp:extent cx="3810000" cy="3705225"/>
+            <wp:effectExtent l="0" t="0" r="0" b="9525"/>
+            <wp:docPr id="2" name="Picture 2"/>
+            <wp:cNvGraphicFramePr>
+              <a:graphicFrameLocks xmlns:a="http://schemas.openxmlformats.org/drawingml/2006/main" noChangeAspect="1"/>
+            </wp:cNvGraphicFramePr>
+            <a:graphic xmlns:a="http://schemas.openxmlformats.org/drawingml/2006/main">
+              <a:graphicData uri="http://schemas.openxmlformats.org/drawingml/2006/picture">
+                <pic:pic xmlns:pic="http://schemas.openxmlformats.org/drawingml/2006/picture">
+                  <pic:nvPicPr>
+                    <pic:cNvPr id="0" name="Picture 1"/>
+                    <pic:cNvPicPr>
+                      <a:picLocks noChangeAspect="1" noChangeArrowheads="1"/>
+                    </pic:cNvPicPr>
+                  </pic:nvPicPr>
+                  <pic:blipFill>
+                    <a:blip r:embed="rId6">
+                      <a:extLst>
+                        <a:ext uri="{28A0092B-C50C-407E-A947-70E740481C1C}">
+                          <a14:useLocalDpi xmlns:a14="http://schemas.microsoft.com/office/drawing/2010/main" val="0"/>
+                        </a:ext>
+                      </a:extLst>
+                    </a:blip>
+                    <a:srcRect/>
+                    <a:stretch>
+                      <a:fillRect/>
+                    </a:stretch>
+                  </pic:blipFill>
+                  <pic:spPr bwMode="auto">
+                    <a:xfrm>
+                      <a:off x="0" y="0"/>
+                      <a:ext cx="3810000" cy="3705225"/>
+                    </a:xfrm>
+                    <a:prstGeom prst="rect">
+                      <a:avLst/>
+                    </a:prstGeom>
+                    <a:noFill/>
+                    <a:ln>
+                      <a:noFill/>
+                    </a:ln>
+                  </pic:spPr>
+                </pic:pic>
+              </a:graphicData>
+            </a:graphic>
+          </wp:inline>
+        </w:drawing>
+      </w:r>
+    </w:p>
+    <w:p>
+      <w:pPr>
+        <w:rPr>
+          <w:b/>
+        </w:rPr>
+      </w:pPr>
+      <w:r>
+        <w:rPr>
+          <w:b/>
+          <w:lang w:val="es-ES_tradnl"/>
+        </w:rPr>
+        <w:t>Investiga en Inte</w:t>
+      </w:r>
+      <w:r>
+        <w:rPr>
+          <w:b/>
+          <w:lang w:val="es-ES_tradnl"/>
+        </w:rPr>
+        <w:t xml:space="preserve">rnet sobre los siguientes organismos </w:t>
       </w:r>
       <w:r>
         <w:rPr>
@@ -689,9 +753,28 @@
     </w:p>
     <w:p>
       <w:pPr>
-        <w:pStyle w:val="Normal"/>
-        <w:rPr>
-          <w:b/>
+        <w:ind w:left="705"/>
+        <w:rPr>
+          <w:bCs/>
+        </w:rPr>
+      </w:pPr>
+      <w:r>
+        <w:rPr>
+          <w:bCs/>
+        </w:rPr>
+        <w:t xml:space="preserve">Es un comité que se encarga de desarrollar, mantener y promover nuevos estándares de tecnología </w:t>
+      </w:r>
+    </w:p>
+    <w:p>
+      <w:pPr>
+        <w:rPr>
+          <w:b/>
+        </w:rPr>
+      </w:pPr>
+    </w:p>
+    <w:p>
+      <w:pPr>
+        <w:rPr>
           <w:b/>
         </w:rPr>
       </w:pPr>
@@ -711,26 +794,190 @@
     </w:p>
     <w:p>
       <w:pPr>
-        <w:pStyle w:val="Normal"/>
-        <w:rPr>
-          <w:b/>
-          <w:b/>
-          <w:lang w:val="es-ES_tradnl"/>
-        </w:rPr>
-      </w:pPr>
-      <w:r>
-        <w:rPr>
-          <w:b/>
-          <w:lang w:val="es-ES_tradnl"/>
-        </w:rPr>
-        <w:t>Investiga en Internet sobre el organismo ANSI y define las características del modelo ANSI/X3/SPARC</w:t>
-      </w:r>
-    </w:p>
-    <w:p>
-      <w:pPr>
-        <w:pStyle w:val="Normal"/>
-        <w:rPr>
-          <w:b/>
+        <w:rPr>
+          <w:bCs/>
+        </w:rPr>
+      </w:pPr>
+      <w:r>
+        <w:rPr>
+          <w:b/>
+        </w:rPr>
+        <w:tab/>
+      </w:r>
+      <w:r>
+        <w:rPr>
+          <w:bCs/>
+        </w:rPr>
+        <w:t xml:space="preserve"> </w:t>
+      </w:r>
+      <w:r>
+        <w:rPr>
+          <w:b/>
+        </w:rPr>
+        <w:t>DBTG</w:t>
+      </w:r>
+      <w:r>
+        <w:rPr>
+          <w:bCs/>
+        </w:rPr>
+        <w:t>: Grupo formado para crear estándares de bases de datos</w:t>
+      </w:r>
+    </w:p>
+    <w:p>
+      <w:pPr>
+        <w:ind w:left="708"/>
+        <w:rPr>
+          <w:bCs/>
+        </w:rPr>
+      </w:pPr>
+      <w:r>
+        <w:rPr>
+          <w:b/>
+        </w:rPr>
+        <w:t>Codasyl</w:t>
+      </w:r>
+      <w:r>
+        <w:rPr>
+          <w:b/>
+        </w:rPr>
+        <w:t xml:space="preserve">: </w:t>
+      </w:r>
+      <w:r>
+        <w:rPr>
+          <w:bCs/>
+        </w:rPr>
+        <w:t xml:space="preserve">Intentaron crear un lenguaje de programación universal COBOL, que se sigue usando hoy en </w:t>
+      </w:r>
+      <w:r>
+        <w:rPr>
+          <w:bCs/>
+        </w:rPr>
+        <w:t>día</w:t>
+      </w:r>
+      <w:r>
+        <w:rPr>
+          <w:bCs/>
+        </w:rPr>
+        <w:t xml:space="preserve"> en algun</w:t>
+      </w:r>
+      <w:r>
+        <w:rPr>
+          <w:bCs/>
+        </w:rPr>
+        <w:t>os sitios que aun no han saltado a otro lenguaje</w:t>
+      </w:r>
+    </w:p>
+    <w:p>
+      <w:pPr>
+        <w:rPr>
+          <w:b/>
+        </w:rPr>
+      </w:pPr>
+    </w:p>
+    <w:p>
+      <w:pPr>
+        <w:rPr>
+          <w:b/>
+          <w:lang w:val="es-ES_tradnl"/>
+        </w:rPr>
+      </w:pPr>
+      <w:r>
+        <w:rPr>
+          <w:b/>
+          <w:lang w:val="es-ES_tradnl"/>
+        </w:rPr>
+        <w:lastRenderedPageBreak/>
+        <w:t>Investiga en Internet sobre el organismo ANSI y define las características del modelo ANSI/X3</w:t>
+      </w:r>
+      <w:r>
+        <w:rPr>
+          <w:b/>
+          <w:lang w:val="es-ES_tradnl"/>
+        </w:rPr>
+        <w:t>/SPARC</w:t>
+      </w:r>
+    </w:p>
+    <w:p>
+      <w:pPr>
+        <w:rPr>
+          <w:rFonts w:ascii="Arial" w:hAnsi="Arial" w:cs="Arial"/>
+          <w:sz w:val="21"/>
+          <w:szCs w:val="21"/>
+          <w:shd w:val="clear" w:color="auto" w:fill="FFFFFF"/>
+          <w:lang w:val="en-US"/>
+        </w:rPr>
+      </w:pPr>
+      <w:r>
+        <w:rPr>
+          <w:b/>
+          <w:lang w:val="en-US"/>
+        </w:rPr>
+        <w:t>ANSI</w:t>
+      </w:r>
+      <w:r>
+        <w:rPr>
+          <w:b/>
+          <w:lang w:val="en-US"/>
+        </w:rPr>
+        <w:t>:</w:t>
+      </w:r>
+      <w:r>
+        <w:rPr>
+          <w:rFonts w:ascii="Arial" w:hAnsi="Arial" w:cs="Arial"/>
+          <w:color w:val="202122"/>
+          <w:sz w:val="21"/>
+          <w:szCs w:val="21"/>
+          <w:shd w:val="clear" w:color="auto" w:fill="FFFFFF"/>
+          <w:lang w:val="en-US"/>
+        </w:rPr>
+        <w:t xml:space="preserve"> </w:t>
+      </w:r>
+      <w:r>
+        <w:rPr>
+          <w:rFonts w:ascii="Arial" w:hAnsi="Arial" w:cs="Arial"/>
+          <w:sz w:val="21"/>
+          <w:szCs w:val="21"/>
+          <w:shd w:val="clear" w:color="auto" w:fill="FFFFFF"/>
+          <w:lang w:val="en-US"/>
+        </w:rPr>
+        <w:t>American National Standards Institute</w:t>
+      </w:r>
+    </w:p>
+    <w:p>
+      <w:pPr>
+        <w:rPr>
+          <w:bCs/>
+        </w:rPr>
+      </w:pPr>
+      <w:r>
+        <w:rPr>
+          <w:rFonts w:ascii="Arial" w:hAnsi="Arial" w:cs="Arial"/>
+          <w:sz w:val="21"/>
+          <w:szCs w:val="21"/>
+          <w:shd w:val="clear" w:color="auto" w:fill="FFFFFF"/>
+        </w:rPr>
+        <w:t>Su modelo es un m</w:t>
+      </w:r>
+      <w:r>
+        <w:rPr>
+          <w:rFonts w:ascii="Arial" w:hAnsi="Arial" w:cs="Arial"/>
+          <w:sz w:val="21"/>
+          <w:szCs w:val="21"/>
+          <w:shd w:val="clear" w:color="auto" w:fill="FFFFFF"/>
+        </w:rPr>
+        <w:t>odelo a tres capas, siendo este la vista de usuarios, la segunda capa es la conceptual, donde se ven como se están guardando los datos pero no de manera física y la tercera capa es como se están guardando los datos en el hardware de un servidor</w:t>
+      </w:r>
+    </w:p>
+    <w:p>
+      <w:pPr>
+        <w:rPr>
+          <w:b/>
+        </w:rPr>
+      </w:pPr>
+    </w:p>
+    <w:p>
+      <w:pPr>
+        <w:rPr>
           <w:b/>
         </w:rPr>
       </w:pPr>
@@ -753,28 +1000,7 @@
           <w:i/>
           <w:iCs/>
         </w:rPr>
-        <w:t>Open Source</w:t>
-      </w:r>
-      <w:r>
-        <w:rPr>
-          <w:b/>
-        </w:rPr>
-        <w:t>) y 2 comerciales e investigue sus ventajas e inconvenientes.</w:t>
-      </w:r>
-    </w:p>
-    <w:p>
-      <w:pPr>
-        <w:pStyle w:val="Normal"/>
-        <w:rPr>
-          <w:b/>
-          <w:b/>
-        </w:rPr>
-      </w:pPr>
-      <w:r>
-        <w:rPr>
-          <w:b/>
-        </w:rPr>
-        <w:t xml:space="preserve">Explicar el significado del término </w:t>
+        <w:t>Open Sourc</w:t>
       </w:r>
       <w:r>
         <w:rPr>
@@ -782,28 +1008,163 @@
           <w:i/>
           <w:iCs/>
         </w:rPr>
-        <w:t xml:space="preserve">ACID compliant </w:t>
-      </w:r>
-      <w:r>
-        <w:rPr>
-          <w:b/>
-        </w:rPr>
-        <w:t>en el contexto de los sistemas gestores de bases de datos.</w:t>
-      </w:r>
-    </w:p>
-    <w:p>
-      <w:pPr>
-        <w:pStyle w:val="Normal"/>
-        <w:rPr>
-          <w:b/>
-          <w:b/>
-        </w:rPr>
-      </w:pPr>
-      <w:r>
-        <w:rPr>
-          <w:b/>
-        </w:rPr>
-        <w:t xml:space="preserve">Investigación sobre las diferencias fundamentales entre los SGBD orientados a modelos relacionales de datos y los basados en </w:t>
+        <w:t>e</w:t>
+      </w:r>
+      <w:r>
+        <w:rPr>
+          <w:b/>
+        </w:rPr>
+        <w:t>) y 2 comerciales e investigue sus ventajas e inconvenientes.</w:t>
+      </w:r>
+    </w:p>
+    <w:p>
+      <w:pPr>
+        <w:ind w:left="705"/>
+        <w:rPr>
+          <w:bCs/>
+        </w:rPr>
+      </w:pPr>
+      <w:r>
+        <w:rPr>
+          <w:b/>
+        </w:rPr>
+        <w:t>MySQL</w:t>
+      </w:r>
+      <w:r>
+        <w:rPr>
+          <w:bCs/>
+        </w:rPr>
+        <w:t>: Es gratis, de código abierto, portable y muy segura, lo malo: no maneja transacciones bien, por lo que puede llevar a datos corruptos</w:t>
+      </w:r>
+    </w:p>
+    <w:p>
+      <w:pPr>
+        <w:ind w:left="705"/>
+        <w:rPr>
+          <w:rFonts w:eastAsia="Times New Roman" w:cstheme="minorHAnsi"/>
+          <w:shd w:val="clear" w:color="auto" w:fill="FFFFFF" w:themeFill="background1"/>
+        </w:rPr>
+      </w:pPr>
+      <w:r>
+        <w:rPr>
+          <w:b/>
+        </w:rPr>
+        <w:t>InterBase</w:t>
+      </w:r>
+      <w:r>
+        <w:rPr>
+          <w:rFonts w:eastAsia="Times New Roman" w:cstheme="minorHAnsi"/>
+          <w:b/>
+          <w:bCs/>
+          <w:shd w:val="clear" w:color="auto" w:fill="FFFFFF" w:themeFill="background1"/>
+        </w:rPr>
+        <w:t xml:space="preserve">: </w:t>
+      </w:r>
+      <w:r>
+        <w:rPr>
+          <w:rFonts w:eastAsia="Times New Roman" w:cstheme="minorHAnsi"/>
+          <w:shd w:val="clear" w:color="auto" w:fill="FFFFFF" w:themeFill="background1"/>
+        </w:rPr>
+        <w:t>Las mismas ventajas que MySQL, no he encontrado ninguna desventaja</w:t>
+      </w:r>
+    </w:p>
+    <w:p>
+      <w:pPr>
+        <w:ind w:left="705"/>
+        <w:rPr>
+          <w:bCs/>
+        </w:rPr>
+      </w:pPr>
+    </w:p>
+    <w:p>
+      <w:pPr>
+        <w:ind w:left="705"/>
+        <w:rPr>
+          <w:bCs/>
+        </w:rPr>
+      </w:pPr>
+      <w:r>
+        <w:rPr>
+          <w:b/>
+        </w:rPr>
+        <w:t>Oracle:</w:t>
+      </w:r>
+      <w:r>
+        <w:rPr>
+          <w:b/>
+        </w:rPr>
+        <w:t xml:space="preserve"> </w:t>
+      </w:r>
+      <w:r>
+        <w:rPr>
+          <w:bCs/>
+        </w:rPr>
+        <w:t>Portabilidad, copia y restauración de backups, puedes contratar a sus programadores para que lleven tu base de datos (servicio), lo malo, que es de pago y compleja de usar</w:t>
+      </w:r>
+    </w:p>
+    <w:p>
+      <w:pPr>
+        <w:ind w:left="705"/>
+        <w:rPr>
+          <w:bCs/>
+        </w:rPr>
+      </w:pPr>
+      <w:r>
+        <w:rPr>
+          <w:b/>
+        </w:rPr>
+        <w:t>Microsoft SQL Server:</w:t>
+      </w:r>
+      <w:r>
+        <w:rPr>
+          <w:bCs/>
+        </w:rPr>
+        <w:t xml:space="preserve"> </w:t>
+      </w:r>
+      <w:r>
+        <w:rPr>
+          <w:bCs/>
+        </w:rPr>
+        <w:t>Fácil</w:t>
+      </w:r>
+      <w:r>
+        <w:rPr>
+          <w:bCs/>
+        </w:rPr>
+        <w:t xml:space="preserve"> de usa</w:t>
+      </w:r>
+      <w:r>
+        <w:rPr>
+          <w:bCs/>
+        </w:rPr>
+        <w:t>r, mas fácil para la vista</w:t>
+      </w:r>
+      <w:r>
+        <w:rPr>
+          <w:bCs/>
+        </w:rPr>
+        <w:t>, lo malo, que solo tienes un tiempo gratis de prueba</w:t>
+      </w:r>
+    </w:p>
+    <w:p>
+      <w:pPr>
+        <w:ind w:left="705"/>
+        <w:rPr>
+          <w:bCs/>
+        </w:rPr>
+      </w:pPr>
+    </w:p>
+    <w:p>
+      <w:pPr>
+        <w:rPr>
+          <w:b/>
+        </w:rPr>
+      </w:pPr>
+      <w:r>
+        <w:rPr>
+          <w:b/>
+        </w:rPr>
+        <w:t xml:space="preserve">Explicar el significado del término </w:t>
       </w:r>
       <w:r>
         <w:rPr>
@@ -811,13 +1172,98 @@
           <w:i/>
           <w:iCs/>
         </w:rPr>
-        <w:t>NoSQL</w:t>
-      </w:r>
-      <w:r>
-        <w:rPr>
-          <w:b/>
-        </w:rPr>
-        <w:t xml:space="preserve">, como </w:t>
+        <w:t xml:space="preserve">ACID compliant </w:t>
+      </w:r>
+      <w:r>
+        <w:rPr>
+          <w:b/>
+        </w:rPr>
+        <w:t>en el contexto de los sistemas gestores de bases de datos.</w:t>
+      </w:r>
+    </w:p>
+    <w:p>
+      <w:pPr>
+        <w:rPr>
+          <w:bCs/>
+        </w:rPr>
+      </w:pPr>
+      <w:r>
+        <w:rPr>
+          <w:bCs/>
+        </w:rPr>
+        <w:t>Son siglas de cosas que un gestor debe cumplir para ser fiable</w:t>
+      </w:r>
+    </w:p>
+    <w:p>
+      <w:pPr>
+        <w:rPr>
+          <w:bCs/>
+        </w:rPr>
+      </w:pPr>
+      <w:r>
+        <w:rPr>
+          <w:bCs/>
+        </w:rPr>
+        <w:t>Atómico: Que las transacciones, si una parte de la transacción falla, la otra parte falla también</w:t>
+      </w:r>
+    </w:p>
+    <w:p>
+      <w:pPr>
+        <w:rPr>
+          <w:bCs/>
+        </w:rPr>
+      </w:pPr>
+      <w:r>
+        <w:rPr>
+          <w:bCs/>
+        </w:rPr>
+        <w:t>Consistente: Que los datos que se almacenan son siempre del mismo tipo en el lugar prediseñado para ellos, nombre en un string de 16 siglas por ejemplo</w:t>
+      </w:r>
+    </w:p>
+    <w:p>
+      <w:pPr>
+        <w:rPr>
+          <w:bCs/>
+        </w:rPr>
+      </w:pPr>
+      <w:r>
+        <w:rPr>
+          <w:bCs/>
+        </w:rPr>
+        <w:t>Aislamiento(Isolation): Que las transacciones de la base de datos estén por si solas, no puedan interactuar con otra que este pasando al mismo tiempo</w:t>
+      </w:r>
+    </w:p>
+    <w:p>
+      <w:pPr>
+        <w:rPr>
+          <w:bCs/>
+        </w:rPr>
+      </w:pPr>
+      <w:r>
+        <w:rPr>
+          <w:bCs/>
+        </w:rPr>
+        <w:t>Durabilidad: Que los datos de las transacciones de la base de datos permanezcan ahí incluso tras algun problema con la base de datos</w:t>
+      </w:r>
+    </w:p>
+    <w:p>
+      <w:pPr>
+        <w:rPr>
+          <w:b/>
+        </w:rPr>
+      </w:pPr>
+    </w:p>
+    <w:p>
+      <w:pPr>
+        <w:rPr>
+          <w:b/>
+        </w:rPr>
+      </w:pPr>
+      <w:r>
+        <w:rPr>
+          <w:b/>
+        </w:rPr>
+        <w:t xml:space="preserve">Investigación sobre las diferencias fundamentales entre los SGBD orientados a modelos relacionales de datos y los basados en </w:t>
       </w:r>
       <w:r>
         <w:rPr>
@@ -825,13 +1271,13 @@
           <w:i/>
           <w:iCs/>
         </w:rPr>
-        <w:t xml:space="preserve">CouchDB, Redis </w:t>
-      </w:r>
-      <w:r>
-        <w:rPr>
-          <w:b/>
-        </w:rPr>
-        <w:t xml:space="preserve">o </w:t>
+        <w:t>NoSQL</w:t>
+      </w:r>
+      <w:r>
+        <w:rPr>
+          <w:b/>
+        </w:rPr>
+        <w:t xml:space="preserve">, como </w:t>
       </w:r>
       <w:r>
         <w:rPr>
@@ -839,66 +1285,13 @@
           <w:i/>
           <w:iCs/>
         </w:rPr>
-        <w:t>Cassandra</w:t>
-      </w:r>
-      <w:r>
-        <w:rPr>
-          <w:b/>
-        </w:rPr>
-        <w:t>.</w:t>
-      </w:r>
-    </w:p>
-    <w:p>
-      <w:pPr>
-        <w:pStyle w:val="Normal"/>
-        <w:rPr>
-          <w:b/>
-          <w:b/>
-        </w:rPr>
-      </w:pPr>
-      <w:r>
-        <w:rPr>
-          <w:b/>
-        </w:rPr>
-      </w:r>
-    </w:p>
-    <w:p>
-      <w:pPr>
-        <w:pStyle w:val="Normal"/>
-        <w:rPr>
-          <w:b/>
-          <w:b/>
-        </w:rPr>
-      </w:pPr>
-      <w:r>
-        <w:rPr>
-          <w:b/>
-        </w:rPr>
-        <w:t>5.- Analizar la conveniencia de replic</w:t>
-      </w:r>
-      <w:bookmarkStart w:id="0" w:name="_GoBack"/>
-      <w:bookmarkEnd w:id="0"/>
-      <w:r>
-        <w:rPr>
-          <w:b/>
-        </w:rPr>
-        <w:t>ar y fragmentar datos en los siguientes sistemas:</w:t>
-      </w:r>
-    </w:p>
-    <w:p>
-      <w:pPr>
-        <w:pStyle w:val="Normal"/>
-        <w:rPr>
-          <w:b/>
-          <w:b/>
-        </w:rPr>
-      </w:pPr>
-      <w:r>
-        <w:rPr>
-          <w:b/>
-        </w:rPr>
-        <w:tab/>
-        <w:t xml:space="preserve">a. Base de datos de películas </w:t>
+        <w:t xml:space="preserve">CouchDB, Redis </w:t>
+      </w:r>
+      <w:r>
+        <w:rPr>
+          <w:b/>
+        </w:rPr>
+        <w:t xml:space="preserve">o </w:t>
       </w:r>
       <w:r>
         <w:rPr>
@@ -906,6 +1299,113 @@
           <w:i/>
           <w:iCs/>
         </w:rPr>
+        <w:t>Cassandra</w:t>
+      </w:r>
+      <w:r>
+        <w:rPr>
+          <w:b/>
+        </w:rPr>
+        <w:t>.</w:t>
+      </w:r>
+    </w:p>
+    <w:p>
+      <w:pPr>
+        <w:rPr>
+          <w:bCs/>
+        </w:rPr>
+      </w:pPr>
+      <w:r>
+        <w:rPr>
+          <w:bCs/>
+        </w:rPr>
+        <w:lastRenderedPageBreak/>
+        <w:t>Los modelos relacionales de datos bases de datos SQL, mientras que los NoSQL usan Json para almacenar datos.</w:t>
+      </w:r>
+    </w:p>
+    <w:p>
+      <w:pPr>
+        <w:rPr>
+          <w:bCs/>
+        </w:rPr>
+      </w:pPr>
+      <w:r>
+        <w:rPr>
+          <w:bCs/>
+        </w:rPr>
+        <w:t>Mientras que una base de datos SQL, se relacionan entre si, las bases de datos Json no lo hacen</w:t>
+      </w:r>
+    </w:p>
+    <w:p>
+      <w:pPr>
+        <w:rPr>
+          <w:bCs/>
+        </w:rPr>
+      </w:pPr>
+      <w:r>
+        <w:rPr>
+          <w:bCs/>
+        </w:rPr>
+        <w:t>SQL se puede expandir en vertical mientras que Json en horizontal</w:t>
+      </w:r>
+    </w:p>
+    <w:p>
+      <w:pPr>
+        <w:rPr>
+          <w:bCs/>
+        </w:rPr>
+      </w:pPr>
+      <w:r>
+        <w:rPr>
+          <w:bCs/>
+        </w:rPr>
+        <w:t>SQL se basa en tablas mientras que NoSQL se basa en key-values o en columnas de datos</w:t>
+      </w:r>
+    </w:p>
+    <w:p>
+      <w:pPr>
+        <w:rPr>
+          <w:b/>
+        </w:rPr>
+      </w:pPr>
+    </w:p>
+    <w:p>
+      <w:pPr>
+        <w:rPr>
+          <w:b/>
+        </w:rPr>
+      </w:pPr>
+      <w:r>
+        <w:rPr>
+          <w:b/>
+        </w:rPr>
+        <w:t>5.- Analizar la conveniencia de replicar y fragmentar datos en los siguientes sistemas:</w:t>
+      </w:r>
+    </w:p>
+    <w:p>
+      <w:pPr>
+        <w:rPr>
+          <w:b/>
+        </w:rPr>
+      </w:pPr>
+      <w:r>
+        <w:rPr>
+          <w:b/>
+        </w:rPr>
+        <w:tab/>
+        <w:t>a</w:t>
+      </w:r>
+      <w:r>
+        <w:rPr>
+          <w:b/>
+        </w:rPr>
+        <w:t xml:space="preserve">. Base de datos de películas </w:t>
+      </w:r>
+      <w:r>
+        <w:rPr>
+          <w:b/>
+          <w:i/>
+          <w:iCs/>
+        </w:rPr>
         <w:t>on line</w:t>
       </w:r>
       <w:r>
@@ -917,9 +1417,21 @@
     </w:p>
     <w:p>
       <w:pPr>
-        <w:pStyle w:val="Normal"/>
-        <w:rPr>
-          <w:b/>
+        <w:ind w:left="1410"/>
+        <w:rPr>
+          <w:bCs/>
+        </w:rPr>
+      </w:pPr>
+      <w:r>
+        <w:rPr>
+          <w:bCs/>
+        </w:rPr>
+        <w:t>Aquí la conveniencia de replicar es que solo se tiene que copiar las películas,  no se necesita que esten fragmentadas, no se interactua con ellas de manera que se necesiten menos para estar mas controladas.</w:t>
+      </w:r>
+    </w:p>
+    <w:p>
+      <w:pPr>
+        <w:rPr>
           <w:b/>
         </w:rPr>
       </w:pPr>
@@ -933,85 +1445,89 @@
     </w:p>
     <w:p>
       <w:pPr>
-        <w:pStyle w:val="Normal"/>
-        <w:rPr/>
-      </w:pPr>
-      <w:r>
-        <w:rPr/>
-      </w:r>
-    </w:p>
-    <w:p>
-      <w:pPr>
-        <w:pStyle w:val="Normal"/>
-        <w:rPr/>
-      </w:pPr>
-      <w:r>
-        <w:rPr/>
-      </w:r>
-    </w:p>
-    <w:p>
-      <w:pPr>
-        <w:pStyle w:val="Normal"/>
-        <w:widowControl/>
-        <w:bidi w:val="0"/>
-        <w:spacing w:lineRule="auto" w:line="259" w:before="0" w:after="160"/>
-        <w:jc w:val="left"/>
-        <w:rPr/>
-      </w:pPr>
-      <w:r>
-        <w:rPr/>
-      </w:r>
-    </w:p>
+        <w:ind w:left="1410"/>
+        <w:rPr>
+          <w:bCs/>
+        </w:rPr>
+      </w:pPr>
+      <w:r>
+        <w:rPr>
+          <w:bCs/>
+        </w:rPr>
+        <w:t>Aquí la conveniencia de fragmentar es que podemos crear fragmentos para disminuir los tiempos de lectura/escritura y prever errores ligados a estos</w:t>
+      </w:r>
+    </w:p>
+    <w:p/>
+    <w:p/>
+    <w:p/>
     <w:sectPr>
-      <w:headerReference w:type="default" r:id="rId2"/>
-      <w:footerReference w:type="default" r:id="rId3"/>
-      <w:type w:val="nextPage"/>
+      <w:headerReference w:type="default" r:id="rId7"/>
+      <w:footerReference w:type="default" r:id="rId8"/>
       <w:pgSz w:w="11906" w:h="16838"/>
-      <w:pgMar w:left="1701" w:right="1701" w:header="708" w:top="1417" w:footer="708" w:bottom="1417" w:gutter="0"/>
-      <w:pgNumType w:fmt="decimal"/>
-      <w:formProt w:val="false"/>
-      <w:textDirection w:val="lrTb"/>
-      <w:docGrid w:type="default" w:linePitch="360" w:charSpace="4096"/>
+      <w:pgMar w:top="1417" w:right="1701" w:bottom="1417" w:left="1701" w:header="708" w:footer="708" w:gutter="0"/>
+      <w:cols w:space="720"/>
+      <w:formProt w:val="0"/>
+      <w:docGrid w:linePitch="360" w:charSpace="4096"/>
     </w:sectPr>
   </w:body>
 </w:document>
 </file>
 
+<file path=word/endnotes.xml><?xml version="1.0" encoding="utf-8"?>
+<w:endnotes xmlns:wpc="http://schemas.microsoft.com/office/word/2010/wordprocessingCanvas" xmlns:cx="http://schemas.microsoft.com/office/drawing/2014/chartex" xmlns:cx1="http://schemas.microsoft.com/office/drawing/2015/9/8/chartex" xmlns:cx2="http://schemas.microsoft.com/office/drawing/2015/10/21/chartex" xmlns:cx3="http://schemas.microsoft.com/office/drawing/2016/5/9/chartex" xmlns:cx4="http://schemas.microsoft.com/office/drawing/2016/5/10/chartex" xmlns:cx5="http://schemas.microsoft.com/office/drawing/2016/5/11/chartex" xmlns:cx6="http://schemas.microsoft.com/office/drawing/2016/5/12/chartex" xmlns:cx7="http://schemas.microsoft.com/office/drawing/2016/5/13/chartex" xmlns:cx8="http://schemas.microsoft.com/office/drawing/2016/5/14/chartex" xmlns:mc="http://schemas.openxmlformats.org/markup-compatibility/2006" xmlns:aink="http://schemas.microsoft.com/office/drawing/2016/ink" xmlns:am3d="http://schemas.microsoft.com/office/drawing/2017/model3d" xmlns:o="urn:schemas-microsoft-com:office:office" xmlns:r="http://schemas.openxmlformats.org/officeDocument/2006/relationships" xmlns:m="http://schemas.openxmlformats.org/officeDocument/2006/math" xmlns:v="urn:schemas-microsoft-com:vml" xmlns:wp14="http://schemas.microsoft.com/office/word/2010/wordprocessingDrawing" xmlns:wp="http://schemas.openxmlformats.org/drawingml/2006/wordprocessingDrawing" xmlns:w10="urn:schemas-microsoft-com:office:word" xmlns:w="http://schemas.openxmlformats.org/wordprocessingml/2006/main" xmlns:w14="http://schemas.microsoft.com/office/word/2010/wordml" xmlns:w15="http://schemas.microsoft.com/office/word/2012/wordml" xmlns:w16cex="http://schemas.microsoft.com/office/word/2018/wordml/cex" xmlns:w16cid="http://schemas.microsoft.com/office/word/2016/wordml/cid" xmlns:w16="http://schemas.microsoft.com/office/word/2018/wordml" xmlns:w16se="http://schemas.microsoft.com/office/word/2015/wordml/symex" xmlns:wpg="http://schemas.microsoft.com/office/word/2010/wordprocessingGroup" xmlns:wpi="http://schemas.microsoft.com/office/word/2010/wordprocessingInk" xmlns:wne="http://schemas.microsoft.com/office/word/2006/wordml" xmlns:wps="http://schemas.microsoft.com/office/word/2010/wordprocessingShape" mc:Ignorable="w14 w15 w16se w16cid w16 w16cex wp14">
+  <w:endnote w:type="separator" w:id="-1">
+    <w:p>
+      <w:pPr>
+        <w:spacing w:after="0" w:line="240" w:lineRule="auto"/>
+      </w:pPr>
+      <w:r>
+        <w:separator/>
+      </w:r>
+    </w:p>
+  </w:endnote>
+  <w:endnote w:type="continuationSeparator" w:id="0">
+    <w:p>
+      <w:pPr>
+        <w:spacing w:after="0" w:line="240" w:lineRule="auto"/>
+      </w:pPr>
+      <w:r>
+        <w:continuationSeparator/>
+      </w:r>
+    </w:p>
+  </w:endnote>
+</w:endnotes>
+</file>
+
 <file path=word/footer1.xml><?xml version="1.0" encoding="utf-8"?>
-<w:ftr xmlns:o="urn:schemas-microsoft-com:office:office" xmlns:r="http://schemas.openxmlformats.org/officeDocument/2006/relationships" xmlns:v="urn:schemas-microsoft-com:vml" xmlns:w="http://schemas.openxmlformats.org/wordprocessingml/2006/main" xmlns:w10="urn:schemas-microsoft-com:office:word" xmlns:wp="http://schemas.openxmlformats.org/drawingml/2006/wordprocessingDrawing" xmlns:wps="http://schemas.microsoft.com/office/word/2010/wordprocessingShape" xmlns:wpg="http://schemas.microsoft.com/office/word/2010/wordprocessingGroup" xmlns:mc="http://schemas.openxmlformats.org/markup-compatibility/2006" xmlns:wp14="http://schemas.microsoft.com/office/word/2010/wordprocessingDrawing" xmlns:w14="http://schemas.microsoft.com/office/word/2010/wordml" mc:Ignorable="w14 wp14">
+<w:ftr xmlns:wpc="http://schemas.microsoft.com/office/word/2010/wordprocessingCanvas" xmlns:cx="http://schemas.microsoft.com/office/drawing/2014/chartex" xmlns:cx1="http://schemas.microsoft.com/office/drawing/2015/9/8/chartex" xmlns:cx2="http://schemas.microsoft.com/office/drawing/2015/10/21/chartex" xmlns:cx3="http://schemas.microsoft.com/office/drawing/2016/5/9/chartex" xmlns:cx4="http://schemas.microsoft.com/office/drawing/2016/5/10/chartex" xmlns:cx5="http://schemas.microsoft.com/office/drawing/2016/5/11/chartex" xmlns:cx6="http://schemas.microsoft.com/office/drawing/2016/5/12/chartex" xmlns:cx7="http://schemas.microsoft.com/office/drawing/2016/5/13/chartex" xmlns:cx8="http://schemas.microsoft.com/office/drawing/2016/5/14/chartex" xmlns:mc="http://schemas.openxmlformats.org/markup-compatibility/2006" xmlns:aink="http://schemas.microsoft.com/office/drawing/2016/ink" xmlns:am3d="http://schemas.microsoft.com/office/drawing/2017/model3d" xmlns:o="urn:schemas-microsoft-com:office:office" xmlns:r="http://schemas.openxmlformats.org/officeDocument/2006/relationships" xmlns:m="http://schemas.openxmlformats.org/officeDocument/2006/math" xmlns:v="urn:schemas-microsoft-com:vml" xmlns:wp14="http://schemas.microsoft.com/office/word/2010/wordprocessingDrawing" xmlns:wp="http://schemas.openxmlformats.org/drawingml/2006/wordprocessingDrawing" xmlns:w10="urn:schemas-microsoft-com:office:word" xmlns:w="http://schemas.openxmlformats.org/wordprocessingml/2006/main" xmlns:w14="http://schemas.microsoft.com/office/word/2010/wordml" xmlns:w15="http://schemas.microsoft.com/office/word/2012/wordml" xmlns:w16cex="http://schemas.microsoft.com/office/word/2018/wordml/cex" xmlns:w16cid="http://schemas.microsoft.com/office/word/2016/wordml/cid" xmlns:w16="http://schemas.microsoft.com/office/word/2018/wordml" xmlns:w16se="http://schemas.microsoft.com/office/word/2015/wordml/symex" xmlns:wpg="http://schemas.microsoft.com/office/word/2010/wordprocessingGroup" xmlns:wpi="http://schemas.microsoft.com/office/word/2010/wordprocessingInk" xmlns:wne="http://schemas.microsoft.com/office/word/2006/wordml" xmlns:wps="http://schemas.microsoft.com/office/word/2010/wordprocessingShape" mc:Ignorable="w14 w15 w16se w16cid w16 w16cex wp14">
   <w:sdt>
     <w:sdtPr>
+      <w:id w:val="1332311922"/>
       <w:docPartObj>
         <w:docPartGallery w:val="Page Numbers (Bottom of Page)"/>
-        <w:docPartUnique w:val="true"/>
+        <w:docPartUnique/>
       </w:docPartObj>
-      <w:id w:val="1332311922"/>
     </w:sdtPr>
+    <w:sdtEndPr/>
     <w:sdtContent>
       <w:p>
         <w:pPr>
           <w:pStyle w:val="Footer"/>
           <w:jc w:val="center"/>
-          <w:rPr/>
         </w:pPr>
         <w:r>
-          <w:rPr/>
           <w:fldChar w:fldCharType="begin"/>
         </w:r>
         <w:r>
-          <w:rPr/>
-          <w:instrText> PAGE </w:instrText>
+          <w:instrText>PAGE</w:instrText>
         </w:r>
         <w:r>
-          <w:rPr/>
           <w:fldChar w:fldCharType="separate"/>
         </w:r>
         <w:r>
-          <w:rPr/>
           <w:t>2</w:t>
         </w:r>
         <w:r>
-          <w:rPr/>
           <w:fldChar w:fldCharType="end"/>
         </w:r>
       </w:p>
@@ -1020,30 +1536,44 @@
   <w:p>
     <w:pPr>
       <w:pStyle w:val="Footer"/>
-      <w:rPr/>
     </w:pPr>
-    <w:r>
-      <w:rPr/>
-    </w:r>
   </w:p>
 </w:ftr>
 </file>
 
+<file path=word/footnotes.xml><?xml version="1.0" encoding="utf-8"?>
+<w:footnotes xmlns:wpc="http://schemas.microsoft.com/office/word/2010/wordprocessingCanvas" xmlns:cx="http://schemas.microsoft.com/office/drawing/2014/chartex" xmlns:cx1="http://schemas.microsoft.com/office/drawing/2015/9/8/chartex" xmlns:cx2="http://schemas.microsoft.com/office/drawing/2015/10/21/chartex" xmlns:cx3="http://schemas.microsoft.com/office/drawing/2016/5/9/chartex" xmlns:cx4="http://schemas.microsoft.com/office/drawing/2016/5/10/chartex" xmlns:cx5="http://schemas.microsoft.com/office/drawing/2016/5/11/chartex" xmlns:cx6="http://schemas.microsoft.com/office/drawing/2016/5/12/chartex" xmlns:cx7="http://schemas.microsoft.com/office/drawing/2016/5/13/chartex" xmlns:cx8="http://schemas.microsoft.com/office/drawing/2016/5/14/chartex" xmlns:mc="http://schemas.openxmlformats.org/markup-compatibility/2006" xmlns:aink="http://schemas.microsoft.com/office/drawing/2016/ink" xmlns:am3d="http://schemas.microsoft.com/office/drawing/2017/model3d" xmlns:o="urn:schemas-microsoft-com:office:office" xmlns:r="http://schemas.openxmlformats.org/officeDocument/2006/relationships" xmlns:m="http://schemas.openxmlformats.org/officeDocument/2006/math" xmlns:v="urn:schemas-microsoft-com:vml" xmlns:wp14="http://schemas.microsoft.com/office/word/2010/wordprocessingDrawing" xmlns:wp="http://schemas.openxmlformats.org/drawingml/2006/wordprocessingDrawing" xmlns:w10="urn:schemas-microsoft-com:office:word" xmlns:w="http://schemas.openxmlformats.org/wordprocessingml/2006/main" xmlns:w14="http://schemas.microsoft.com/office/word/2010/wordml" xmlns:w15="http://schemas.microsoft.com/office/word/2012/wordml" xmlns:w16cex="http://schemas.microsoft.com/office/word/2018/wordml/cex" xmlns:w16cid="http://schemas.microsoft.com/office/word/2016/wordml/cid" xmlns:w16="http://schemas.microsoft.com/office/word/2018/wordml" xmlns:w16se="http://schemas.microsoft.com/office/word/2015/wordml/symex" xmlns:wpg="http://schemas.microsoft.com/office/word/2010/wordprocessingGroup" xmlns:wpi="http://schemas.microsoft.com/office/word/2010/wordprocessingInk" xmlns:wne="http://schemas.microsoft.com/office/word/2006/wordml" xmlns:wps="http://schemas.microsoft.com/office/word/2010/wordprocessingShape" mc:Ignorable="w14 w15 w16se w16cid w16 w16cex wp14">
+  <w:footnote w:type="separator" w:id="-1">
+    <w:p>
+      <w:pPr>
+        <w:spacing w:after="0" w:line="240" w:lineRule="auto"/>
+      </w:pPr>
+      <w:r>
+        <w:separator/>
+      </w:r>
+    </w:p>
+  </w:footnote>
+  <w:footnote w:type="continuationSeparator" w:id="0">
+    <w:p>
+      <w:pPr>
+        <w:spacing w:after="0" w:line="240" w:lineRule="auto"/>
+      </w:pPr>
+      <w:r>
+        <w:continuationSeparator/>
+      </w:r>
+    </w:p>
+  </w:footnote>
+</w:footnotes>
+</file>
+
 <file path=word/header1.xml><?xml version="1.0" encoding="utf-8"?>
-<w:hdr xmlns:o="urn:schemas-microsoft-com:office:office" xmlns:r="http://schemas.openxmlformats.org/officeDocument/2006/relationships" xmlns:v="urn:schemas-microsoft-com:vml" xmlns:w="http://schemas.openxmlformats.org/wordprocessingml/2006/main" xmlns:w10="urn:schemas-microsoft-com:office:word" xmlns:wp="http://schemas.openxmlformats.org/drawingml/2006/wordprocessingDrawing" xmlns:wps="http://schemas.microsoft.com/office/word/2010/wordprocessingShape" xmlns:wpg="http://schemas.microsoft.com/office/word/2010/wordprocessingGroup" xmlns:mc="http://schemas.openxmlformats.org/markup-compatibility/2006" xmlns:wp14="http://schemas.microsoft.com/office/word/2010/wordprocessingDrawing" xmlns:w14="http://schemas.microsoft.com/office/word/2010/wordml" mc:Ignorable="w14 wp14">
+<w:hdr xmlns:wpc="http://schemas.microsoft.com/office/word/2010/wordprocessingCanvas" xmlns:cx="http://schemas.microsoft.com/office/drawing/2014/chartex" xmlns:cx1="http://schemas.microsoft.com/office/drawing/2015/9/8/chartex" xmlns:cx2="http://schemas.microsoft.com/office/drawing/2015/10/21/chartex" xmlns:cx3="http://schemas.microsoft.com/office/drawing/2016/5/9/chartex" xmlns:cx4="http://schemas.microsoft.com/office/drawing/2016/5/10/chartex" xmlns:cx5="http://schemas.microsoft.com/office/drawing/2016/5/11/chartex" xmlns:cx6="http://schemas.microsoft.com/office/drawing/2016/5/12/chartex" xmlns:cx7="http://schemas.microsoft.com/office/drawing/2016/5/13/chartex" xmlns:cx8="http://schemas.microsoft.com/office/drawing/2016/5/14/chartex" xmlns:mc="http://schemas.openxmlformats.org/markup-compatibility/2006" xmlns:aink="http://schemas.microsoft.com/office/drawing/2016/ink" xmlns:am3d="http://schemas.microsoft.com/office/drawing/2017/model3d" xmlns:o="urn:schemas-microsoft-com:office:office" xmlns:r="http://schemas.openxmlformats.org/officeDocument/2006/relationships" xmlns:m="http://schemas.openxmlformats.org/officeDocument/2006/math" xmlns:v="urn:schemas-microsoft-com:vml" xmlns:wp14="http://schemas.microsoft.com/office/word/2010/wordprocessingDrawing" xmlns:wp="http://schemas.openxmlformats.org/drawingml/2006/wordprocessingDrawing" xmlns:w10="urn:schemas-microsoft-com:office:word" xmlns:w="http://schemas.openxmlformats.org/wordprocessingml/2006/main" xmlns:w14="http://schemas.microsoft.com/office/word/2010/wordml" xmlns:w15="http://schemas.microsoft.com/office/word/2012/wordml" xmlns:w16cex="http://schemas.microsoft.com/office/word/2018/wordml/cex" xmlns:w16cid="http://schemas.microsoft.com/office/word/2016/wordml/cid" xmlns:w16="http://schemas.microsoft.com/office/word/2018/wordml" xmlns:w16se="http://schemas.microsoft.com/office/word/2015/wordml/symex" xmlns:wpg="http://schemas.microsoft.com/office/word/2010/wordprocessingGroup" xmlns:wpi="http://schemas.microsoft.com/office/word/2010/wordprocessingInk" xmlns:wne="http://schemas.microsoft.com/office/word/2006/wordml" xmlns:wps="http://schemas.microsoft.com/office/word/2010/wordprocessingShape" mc:Ignorable="w14 w15 w16se w16cid w16 w16cex wp14">
   <w:tbl>
     <w:tblPr>
       <w:tblStyle w:val="Tablaconcuadrcula1"/>
       <w:tblW w:w="9776" w:type="dxa"/>
       <w:jc w:val="center"/>
-      <w:tblInd w:w="0" w:type="dxa"/>
-      <w:tblCellMar>
-        <w:top w:w="0" w:type="dxa"/>
-        <w:left w:w="108" w:type="dxa"/>
-        <w:bottom w:w="0" w:type="dxa"/>
-        <w:right w:w="108" w:type="dxa"/>
-      </w:tblCellMar>
-      <w:tblLook w:val="04a0" w:noHBand="0" w:noVBand="1" w:firstColumn="1" w:lastRow="0" w:lastColumn="0" w:firstRow="1"/>
+      <w:tblLook w:val="04A0" w:firstRow="1" w:lastRow="0" w:firstColumn="1" w:lastColumn="0" w:noHBand="0" w:noVBand="1"/>
     </w:tblPr>
     <w:tblGrid>
       <w:gridCol w:w="1866"/>
@@ -1051,7 +1581,9 @@
       <w:gridCol w:w="1954"/>
     </w:tblGrid>
     <w:tr>
-      <w:trPr/>
+      <w:trPr>
+        <w:jc w:val="center"/>
+      </w:trPr>
       <w:tc>
         <w:tcPr>
           <w:tcW w:w="1866" w:type="dxa"/>
@@ -1065,12 +1597,13 @@
         <w:p>
           <w:pPr>
             <w:pStyle w:val="Header"/>
-            <w:rPr/>
           </w:pPr>
           <w:r>
-            <w:rPr/>
+            <w:rPr>
+              <w:noProof/>
+            </w:rPr>
             <w:drawing>
-              <wp:inline distT="0" distB="0" distL="0" distR="0">
+              <wp:inline distT="0" distB="0" distL="0" distR="0" wp14:anchorId="74740757" wp14:editId="224A7C88">
                 <wp:extent cx="1042035" cy="733425"/>
                 <wp:effectExtent l="0" t="0" r="0" b="0"/>
                 <wp:docPr id="1" name="Imagen 2" descr="CIFP Virgen de Gracia - Centro Integrado de Formación Profesional Virgen de  Gracia"/>
@@ -1141,11 +1674,7 @@
           <w:pPr>
             <w:pStyle w:val="Header"/>
             <w:jc w:val="center"/>
-            <w:rPr/>
           </w:pPr>
-          <w:r>
-            <w:rPr/>
-          </w:r>
         </w:p>
       </w:tc>
       <w:tc>
@@ -1185,12 +1714,6 @@
               <w:szCs w:val="20"/>
             </w:rPr>
           </w:pPr>
-          <w:r>
-            <w:rPr>
-              <w:sz w:val="20"/>
-              <w:szCs w:val="20"/>
-            </w:rPr>
-          </w:r>
         </w:p>
       </w:tc>
     </w:tr>
@@ -1203,42 +1726,37 @@
         <w:rFonts w:ascii="Arial Black" w:hAnsi="Arial Black"/>
       </w:rPr>
     </w:pPr>
-    <w:r>
-      <w:rPr>
-        <w:rFonts w:ascii="Arial Black" w:hAnsi="Arial Black"/>
-      </w:rPr>
-    </w:r>
   </w:p>
 </w:hdr>
 </file>
 
 <file path=word/styles.xml><?xml version="1.0" encoding="utf-8"?>
-<w:styles xmlns:w="http://schemas.openxmlformats.org/wordprocessingml/2006/main" xmlns:w14="http://schemas.microsoft.com/office/word/2010/wordml" xmlns:mc="http://schemas.openxmlformats.org/markup-compatibility/2006" mc:Ignorable="w14">
+<w:styles xmlns:mc="http://schemas.openxmlformats.org/markup-compatibility/2006" xmlns:r="http://schemas.openxmlformats.org/officeDocument/2006/relationships" xmlns:w="http://schemas.openxmlformats.org/wordprocessingml/2006/main" xmlns:w14="http://schemas.microsoft.com/office/word/2010/wordml" xmlns:w15="http://schemas.microsoft.com/office/word/2012/wordml" xmlns:w16cex="http://schemas.microsoft.com/office/word/2018/wordml/cex" xmlns:w16cid="http://schemas.microsoft.com/office/word/2016/wordml/cid" xmlns:w16="http://schemas.microsoft.com/office/word/2018/wordml" xmlns:w16se="http://schemas.microsoft.com/office/word/2015/wordml/symex" mc:Ignorable="w14 w15 w16se w16cid w16 w16cex">
   <w:docDefaults>
     <w:rPrDefault>
       <w:rPr>
-        <w:rFonts w:ascii="Calibri" w:hAnsi="Calibri" w:eastAsia="Calibri" w:cs="" w:asciiTheme="minorHAnsi" w:cstheme="minorBidi" w:eastAsiaTheme="minorHAnsi" w:hAnsiTheme="minorHAnsi"/>
+        <w:rFonts w:asciiTheme="minorHAnsi" w:eastAsiaTheme="minorHAnsi" w:hAnsiTheme="minorHAnsi" w:cstheme="minorBidi"/>
         <w:szCs w:val="22"/>
         <w:lang w:val="es-ES" w:eastAsia="en-US" w:bidi="ar-SA"/>
       </w:rPr>
     </w:rPrDefault>
     <w:pPrDefault>
       <w:pPr>
-        <w:suppressAutoHyphens w:val="true"/>
+        <w:suppressAutoHyphens/>
       </w:pPr>
     </w:pPrDefault>
   </w:docDefaults>
-  <w:latentStyles w:defLockedState="0" w:defUIPriority="99" w:defSemiHidden="0" w:defUnhideWhenUsed="0" w:defQFormat="0" w:count="371">
+  <w:latentStyles w:defLockedState="0" w:defUIPriority="99" w:defSemiHidden="0" w:defUnhideWhenUsed="0" w:defQFormat="0" w:count="376">
     <w:lsdException w:name="Normal" w:uiPriority="0" w:qFormat="1"/>
     <w:lsdException w:name="heading 1" w:uiPriority="9" w:qFormat="1"/>
-    <w:lsdException w:name="heading 2" w:uiPriority="9" w:semiHidden="1" w:unhideWhenUsed="1" w:qFormat="1"/>
-    <w:lsdException w:name="heading 3" w:uiPriority="9" w:semiHidden="1" w:unhideWhenUsed="1" w:qFormat="1"/>
-    <w:lsdException w:name="heading 4" w:uiPriority="9" w:semiHidden="1" w:unhideWhenUsed="1" w:qFormat="1"/>
-    <w:lsdException w:name="heading 5" w:uiPriority="9" w:semiHidden="1" w:unhideWhenUsed="1" w:qFormat="1"/>
-    <w:lsdException w:name="heading 6" w:uiPriority="9" w:semiHidden="1" w:unhideWhenUsed="1" w:qFormat="1"/>
-    <w:lsdException w:name="heading 7" w:uiPriority="9" w:semiHidden="1" w:unhideWhenUsed="1" w:qFormat="1"/>
-    <w:lsdException w:name="heading 8" w:uiPriority="9" w:semiHidden="1" w:unhideWhenUsed="1" w:qFormat="1"/>
-    <w:lsdException w:name="heading 9" w:uiPriority="9" w:semiHidden="1" w:unhideWhenUsed="1" w:qFormat="1"/>
+    <w:lsdException w:name="heading 2" w:semiHidden="1" w:uiPriority="9" w:unhideWhenUsed="1" w:qFormat="1"/>
+    <w:lsdException w:name="heading 3" w:semiHidden="1" w:uiPriority="9" w:unhideWhenUsed="1" w:qFormat="1"/>
+    <w:lsdException w:name="heading 4" w:semiHidden="1" w:uiPriority="9" w:unhideWhenUsed="1" w:qFormat="1"/>
+    <w:lsdException w:name="heading 5" w:semiHidden="1" w:uiPriority="9" w:unhideWhenUsed="1" w:qFormat="1"/>
+    <w:lsdException w:name="heading 6" w:semiHidden="1" w:uiPriority="9" w:unhideWhenUsed="1" w:qFormat="1"/>
+    <w:lsdException w:name="heading 7" w:semiHidden="1" w:uiPriority="9" w:unhideWhenUsed="1" w:qFormat="1"/>
+    <w:lsdException w:name="heading 8" w:semiHidden="1" w:uiPriority="9" w:unhideWhenUsed="1" w:qFormat="1"/>
+    <w:lsdException w:name="heading 9" w:semiHidden="1" w:uiPriority="9" w:unhideWhenUsed="1" w:qFormat="1"/>
     <w:lsdException w:name="index 1" w:semiHidden="1" w:unhideWhenUsed="1"/>
     <w:lsdException w:name="index 2" w:semiHidden="1" w:unhideWhenUsed="1"/>
     <w:lsdException w:name="index 3" w:semiHidden="1" w:unhideWhenUsed="1"/>
@@ -1248,22 +1766,22 @@
     <w:lsdException w:name="index 7" w:semiHidden="1" w:unhideWhenUsed="1"/>
     <w:lsdException w:name="index 8" w:semiHidden="1" w:unhideWhenUsed="1"/>
     <w:lsdException w:name="index 9" w:semiHidden="1" w:unhideWhenUsed="1"/>
-    <w:lsdException w:name="toc 1" w:uiPriority="39" w:semiHidden="1" w:unhideWhenUsed="1"/>
-    <w:lsdException w:name="toc 2" w:uiPriority="39" w:semiHidden="1" w:unhideWhenUsed="1"/>
-    <w:lsdException w:name="toc 3" w:uiPriority="39" w:semiHidden="1" w:unhideWhenUsed="1"/>
-    <w:lsdException w:name="toc 4" w:uiPriority="39" w:semiHidden="1" w:unhideWhenUsed="1"/>
-    <w:lsdException w:name="toc 5" w:uiPriority="39" w:semiHidden="1" w:unhideWhenUsed="1"/>
-    <w:lsdException w:name="toc 6" w:uiPriority="39" w:semiHidden="1" w:unhideWhenUsed="1"/>
-    <w:lsdException w:name="toc 7" w:uiPriority="39" w:semiHidden="1" w:unhideWhenUsed="1"/>
-    <w:lsdException w:name="toc 8" w:uiPriority="39" w:semiHidden="1" w:unhideWhenUsed="1"/>
-    <w:lsdException w:name="toc 9" w:uiPriority="39" w:semiHidden="1" w:unhideWhenUsed="1"/>
+    <w:lsdException w:name="toc 1" w:semiHidden="1" w:uiPriority="39" w:unhideWhenUsed="1"/>
+    <w:lsdException w:name="toc 2" w:semiHidden="1" w:uiPriority="39" w:unhideWhenUsed="1"/>
+    <w:lsdException w:name="toc 3" w:semiHidden="1" w:uiPriority="39" w:unhideWhenUsed="1"/>
+    <w:lsdException w:name="toc 4" w:semiHidden="1" w:uiPriority="39" w:unhideWhenUsed="1"/>
+    <w:lsdException w:name="toc 5" w:semiHidden="1" w:uiPriority="39" w:unhideWhenUsed="1"/>
+    <w:lsdException w:name="toc 6" w:semiHidden="1" w:uiPriority="39" w:unhideWhenUsed="1"/>
+    <w:lsdException w:name="toc 7" w:semiHidden="1" w:uiPriority="39" w:unhideWhenUsed="1"/>
+    <w:lsdException w:name="toc 8" w:semiHidden="1" w:uiPriority="39" w:unhideWhenUsed="1"/>
+    <w:lsdException w:name="toc 9" w:semiHidden="1" w:uiPriority="39" w:unhideWhenUsed="1"/>
     <w:lsdException w:name="Normal Indent" w:semiHidden="1" w:unhideWhenUsed="1"/>
     <w:lsdException w:name="footnote text" w:semiHidden="1" w:unhideWhenUsed="1"/>
     <w:lsdException w:name="annotation text" w:semiHidden="1" w:unhideWhenUsed="1"/>
     <w:lsdException w:name="header" w:semiHidden="1" w:unhideWhenUsed="1"/>
     <w:lsdException w:name="footer" w:semiHidden="1" w:unhideWhenUsed="1"/>
     <w:lsdException w:name="index heading" w:semiHidden="1" w:unhideWhenUsed="1"/>
-    <w:lsdException w:name="caption" w:uiPriority="35" w:semiHidden="1" w:unhideWhenUsed="1" w:qFormat="1"/>
+    <w:lsdException w:name="caption" w:semiHidden="1" w:uiPriority="35" w:unhideWhenUsed="1" w:qFormat="1"/>
     <w:lsdException w:name="table of figures" w:semiHidden="1" w:unhideWhenUsed="1"/>
     <w:lsdException w:name="envelope address" w:semiHidden="1" w:unhideWhenUsed="1"/>
     <w:lsdException w:name="envelope return" w:semiHidden="1" w:unhideWhenUsed="1"/>
@@ -1294,7 +1812,7 @@
     <w:lsdException w:name="Title" w:uiPriority="10" w:qFormat="1"/>
     <w:lsdException w:name="Closing" w:semiHidden="1" w:unhideWhenUsed="1"/>
     <w:lsdException w:name="Signature" w:semiHidden="1" w:unhideWhenUsed="1"/>
-    <w:lsdException w:name="Default Paragraph Font" w:uiPriority="1" w:semiHidden="1" w:unhideWhenUsed="1"/>
+    <w:lsdException w:name="Default Paragraph Font" w:semiHidden="1" w:uiPriority="1" w:unhideWhenUsed="1"/>
     <w:lsdException w:name="Body Text" w:semiHidden="1" w:unhideWhenUsed="1"/>
     <w:lsdException w:name="Body Text Indent" w:semiHidden="1" w:unhideWhenUsed="1"/>
     <w:lsdException w:name="List Continue" w:semiHidden="1" w:unhideWhenUsed="1"/>
@@ -1334,7 +1852,6 @@
     <w:lsdException w:name="HTML Sample" w:semiHidden="1" w:unhideWhenUsed="1"/>
     <w:lsdException w:name="HTML Typewriter" w:semiHidden="1" w:unhideWhenUsed="1"/>
     <w:lsdException w:name="HTML Variable" w:semiHidden="1" w:unhideWhenUsed="1"/>
-    <w:lsdException w:name="Normal Table" w:semiHidden="1" w:unhideWhenUsed="1"/>
     <w:lsdException w:name="annotation subject" w:semiHidden="1" w:unhideWhenUsed="1"/>
     <w:lsdException w:name="No List" w:semiHidden="1" w:unhideWhenUsed="1"/>
     <w:lsdException w:name="Outline List 1" w:semiHidden="1" w:unhideWhenUsed="1"/>
@@ -1377,11 +1894,8 @@
     <w:lsdException w:name="Table Contemporary" w:semiHidden="1" w:unhideWhenUsed="1"/>
     <w:lsdException w:name="Table Elegant" w:semiHidden="1" w:unhideWhenUsed="1"/>
     <w:lsdException w:name="Table Professional" w:semiHidden="1" w:unhideWhenUsed="1"/>
-    <w:lsdException w:name="Table Subtle 1" w:semiHidden="1" w:unhideWhenUsed="1"/>
     <w:lsdException w:name="Table Subtle 2" w:semiHidden="1" w:unhideWhenUsed="1"/>
     <w:lsdException w:name="Table Web 1" w:semiHidden="1" w:unhideWhenUsed="1"/>
-    <w:lsdException w:name="Table Web 2" w:semiHidden="1" w:unhideWhenUsed="1"/>
-    <w:lsdException w:name="Table Web 3" w:semiHidden="1" w:unhideWhenUsed="1"/>
     <w:lsdException w:name="Balloon Text" w:semiHidden="1" w:unhideWhenUsed="1"/>
     <w:lsdException w:name="Table Grid" w:uiPriority="39"/>
     <w:lsdException w:name="Table Theme" w:semiHidden="1" w:unhideWhenUsed="1"/>
@@ -1494,8 +2008,8 @@
     <w:lsdException w:name="Subtle Reference" w:uiPriority="31" w:qFormat="1"/>
     <w:lsdException w:name="Intense Reference" w:uiPriority="32" w:qFormat="1"/>
     <w:lsdException w:name="Book Title" w:uiPriority="33" w:qFormat="1"/>
-    <w:lsdException w:name="Bibliography" w:uiPriority="37" w:semiHidden="1" w:unhideWhenUsed="1"/>
-    <w:lsdException w:name="TOC Heading" w:uiPriority="39" w:semiHidden="1" w:unhideWhenUsed="1" w:qFormat="1"/>
+    <w:lsdException w:name="Bibliography" w:semiHidden="1" w:uiPriority="37" w:unhideWhenUsed="1"/>
+    <w:lsdException w:name="TOC Heading" w:semiHidden="1" w:uiPriority="39" w:unhideWhenUsed="1" w:qFormat="1"/>
     <w:lsdException w:name="Plain Table 1" w:uiPriority="41"/>
     <w:lsdException w:name="Plain Table 2" w:uiPriority="42"/>
     <w:lsdException w:name="Plain Table 3" w:uiPriority="43"/>
@@ -1600,85 +2114,118 @@
     <w:lsdException w:name="List Table 5 Dark Accent 6" w:uiPriority="50"/>
     <w:lsdException w:name="List Table 6 Colorful Accent 6" w:uiPriority="51"/>
     <w:lsdException w:name="List Table 7 Colorful Accent 6" w:uiPriority="52"/>
+    <w:lsdException w:name="Mention" w:semiHidden="1" w:unhideWhenUsed="1"/>
+    <w:lsdException w:name="Smart Hyperlink" w:semiHidden="1" w:unhideWhenUsed="1"/>
+    <w:lsdException w:name="Hashtag" w:semiHidden="1" w:unhideWhenUsed="1"/>
+    <w:lsdException w:name="Unresolved Mention" w:semiHidden="1" w:unhideWhenUsed="1"/>
+    <w:lsdException w:name="Smart Link" w:semiHidden="1" w:unhideWhenUsed="1"/>
   </w:latentStyles>
-  <w:style w:type="paragraph" w:styleId="Normal" w:default="1">
+  <w:style w:type="paragraph" w:default="1" w:styleId="Normal">
     <w:name w:val="Normal"/>
     <w:qFormat/>
-    <w:rsid w:val="006f3225"/>
+    <w:rsid w:val="006F3225"/>
     <w:pPr>
-      <w:widowControl/>
-      <w:suppressAutoHyphens w:val="true"/>
-      <w:bidi w:val="0"/>
-      <w:spacing w:lineRule="auto" w:line="259" w:before="0" w:after="160"/>
-      <w:jc w:val="left"/>
+      <w:spacing w:after="160" w:line="259" w:lineRule="auto"/>
     </w:pPr>
     <w:rPr>
-      <w:rFonts w:ascii="Calibri" w:hAnsi="Calibri" w:eastAsia="Calibri" w:cs="" w:asciiTheme="minorHAnsi" w:cstheme="minorBidi" w:eastAsiaTheme="minorHAnsi" w:hAnsiTheme="minorHAnsi"/>
-      <w:color w:val="auto"/>
-      <w:kern w:val="0"/>
       <w:sz w:val="22"/>
-      <w:szCs w:val="22"/>
-      <w:lang w:val="es-ES" w:eastAsia="en-US" w:bidi="ar-SA"/>
     </w:rPr>
   </w:style>
-  <w:style w:type="character" w:styleId="DefaultParagraphFont" w:default="1">
+  <w:style w:type="paragraph" w:styleId="Heading3">
+    <w:name w:val="heading 3"/>
+    <w:basedOn w:val="Normal"/>
+    <w:link w:val="Heading3Char"/>
+    <w:uiPriority w:val="9"/>
+    <w:qFormat/>
+    <w:rsid w:val="009634B1"/>
+    <w:pPr>
+      <w:suppressAutoHyphens w:val="0"/>
+      <w:spacing w:before="100" w:beforeAutospacing="1" w:after="100" w:afterAutospacing="1" w:line="240" w:lineRule="auto"/>
+      <w:outlineLvl w:val="2"/>
+    </w:pPr>
+    <w:rPr>
+      <w:rFonts w:ascii="Times New Roman" w:eastAsia="Times New Roman" w:hAnsi="Times New Roman" w:cs="Times New Roman"/>
+      <w:b/>
+      <w:bCs/>
+      <w:sz w:val="27"/>
+      <w:szCs w:val="27"/>
+      <w:lang w:val="en-US"/>
+    </w:rPr>
+  </w:style>
+  <w:style w:type="character" w:default="1" w:styleId="DefaultParagraphFont">
     <w:name w:val="Default Paragraph Font"/>
     <w:uiPriority w:val="1"/>
+    <w:semiHidden/>
     <w:unhideWhenUsed/>
-    <w:qFormat/>
-    <w:rPr/>
   </w:style>
-  <w:style w:type="character" w:styleId="EncabezadoCar" w:customStyle="1">
-    <w:name w:val="Encabezado Car"/>
+  <w:style w:type="table" w:default="1" w:styleId="TableNormal">
+    <w:name w:val="Normal Table"/>
+    <w:uiPriority w:val="99"/>
+    <w:semiHidden/>
+    <w:unhideWhenUsed/>
+    <w:tblPr>
+      <w:tblInd w:w="0" w:type="dxa"/>
+      <w:tblCellMar>
+        <w:top w:w="0" w:type="dxa"/>
+        <w:left w:w="108" w:type="dxa"/>
+        <w:bottom w:w="0" w:type="dxa"/>
+        <w:right w:w="108" w:type="dxa"/>
+      </w:tblCellMar>
+    </w:tblPr>
+  </w:style>
+  <w:style w:type="numbering" w:default="1" w:styleId="NoList">
+    <w:name w:val="No List"/>
+    <w:uiPriority w:val="99"/>
+    <w:semiHidden/>
+    <w:unhideWhenUsed/>
+  </w:style>
+  <w:style w:type="character" w:customStyle="1" w:styleId="HeaderChar">
+    <w:name w:val="Header Char"/>
     <w:basedOn w:val="DefaultParagraphFont"/>
-    <w:link w:val="Encabezado"/>
+    <w:link w:val="Header"/>
     <w:uiPriority w:val="99"/>
     <w:qFormat/>
-    <w:rsid w:val="00d655fe"/>
-    <w:rPr/>
+    <w:rsid w:val="00D655FE"/>
   </w:style>
-  <w:style w:type="character" w:styleId="PiedepginaCar" w:customStyle="1">
-    <w:name w:val="Pie de página Car"/>
+  <w:style w:type="character" w:customStyle="1" w:styleId="FooterChar">
+    <w:name w:val="Footer Char"/>
     <w:basedOn w:val="DefaultParagraphFont"/>
-    <w:link w:val="Piedepgina"/>
+    <w:link w:val="Footer"/>
     <w:uiPriority w:val="99"/>
     <w:qFormat/>
-    <w:rsid w:val="00d655fe"/>
-    <w:rPr/>
+    <w:rsid w:val="00D655FE"/>
   </w:style>
-  <w:style w:type="paragraph" w:styleId="Heading">
+  <w:style w:type="paragraph" w:customStyle="1" w:styleId="Heading">
     <w:name w:val="Heading"/>
     <w:basedOn w:val="Normal"/>
-    <w:next w:val="TextBody"/>
+    <w:next w:val="BodyText"/>
     <w:qFormat/>
     <w:pPr>
-      <w:keepNext w:val="true"/>
+      <w:keepNext/>
       <w:spacing w:before="240" w:after="120"/>
     </w:pPr>
     <w:rPr>
-      <w:rFonts w:ascii="Liberation Sans" w:hAnsi="Liberation Sans" w:eastAsia="Noto Sans CJK SC" w:cs="Noto Sans Devanagari"/>
+      <w:rFonts w:ascii="Liberation Sans" w:eastAsia="Noto Sans CJK SC" w:hAnsi="Liberation Sans" w:cs="Noto Sans Devanagari"/>
       <w:sz w:val="28"/>
       <w:szCs w:val="28"/>
     </w:rPr>
   </w:style>
-  <w:style w:type="paragraph" w:styleId="TextBody">
+  <w:style w:type="paragraph" w:styleId="BodyText">
     <w:name w:val="Body Text"/>
     <w:basedOn w:val="Normal"/>
     <w:pPr>
-      <w:spacing w:lineRule="auto" w:line="276" w:before="0" w:after="140"/>
+      <w:spacing w:after="140" w:line="276" w:lineRule="auto"/>
     </w:pPr>
-    <w:rPr/>
   </w:style>
   <w:style w:type="paragraph" w:styleId="List">
     <w:name w:val="List"/>
-    <w:basedOn w:val="TextBody"/>
-    <w:pPr/>
+    <w:basedOn w:val="BodyText"/>
     <w:rPr>
       <w:rFonts w:cs="Noto Sans Devanagari"/>
     </w:rPr>
   </w:style>
   <w:style w:type="paragraph" w:styleId="Caption">
-    <w:name w:val="Caption"/>
+    <w:name w:val="caption"/>
     <w:basedOn w:val="Normal"/>
     <w:qFormat/>
     <w:pPr>
@@ -1693,7 +2240,7 @@
       <w:szCs w:val="24"/>
     </w:rPr>
   </w:style>
-  <w:style w:type="paragraph" w:styleId="Index">
+  <w:style w:type="paragraph" w:customStyle="1" w:styleId="Index">
     <w:name w:val="Index"/>
     <w:basedOn w:val="Normal"/>
     <w:qFormat/>
@@ -1704,59 +2251,51 @@
       <w:rFonts w:cs="Noto Sans Devanagari"/>
     </w:rPr>
   </w:style>
-  <w:style w:type="paragraph" w:styleId="HeaderandFooter">
+  <w:style w:type="paragraph" w:customStyle="1" w:styleId="HeaderandFooter">
     <w:name w:val="Header and Footer"/>
     <w:basedOn w:val="Normal"/>
     <w:qFormat/>
-    <w:pPr/>
-    <w:rPr/>
   </w:style>
   <w:style w:type="paragraph" w:styleId="Header">
-    <w:name w:val="Header"/>
+    <w:name w:val="header"/>
     <w:basedOn w:val="Normal"/>
-    <w:link w:val="EncabezadoCar"/>
+    <w:link w:val="HeaderChar"/>
     <w:uiPriority w:val="99"/>
     <w:unhideWhenUsed/>
-    <w:rsid w:val="00d655fe"/>
+    <w:rsid w:val="00D655FE"/>
     <w:pPr>
       <w:tabs>
-        <w:tab w:val="clear" w:pos="708"/>
-        <w:tab w:val="center" w:pos="4252" w:leader="none"/>
-        <w:tab w:val="right" w:pos="8504" w:leader="none"/>
+        <w:tab w:val="center" w:pos="4252"/>
+        <w:tab w:val="right" w:pos="8504"/>
       </w:tabs>
-      <w:spacing w:lineRule="auto" w:line="240" w:before="0" w:after="0"/>
+      <w:spacing w:after="0" w:line="240" w:lineRule="auto"/>
     </w:pPr>
-    <w:rPr/>
   </w:style>
   <w:style w:type="paragraph" w:styleId="Footer">
-    <w:name w:val="Footer"/>
+    <w:name w:val="footer"/>
     <w:basedOn w:val="Normal"/>
-    <w:link w:val="PiedepginaCar"/>
+    <w:link w:val="FooterChar"/>
     <w:uiPriority w:val="99"/>
     <w:unhideWhenUsed/>
-    <w:rsid w:val="00d655fe"/>
+    <w:rsid w:val="00D655FE"/>
     <w:pPr>
       <w:tabs>
-        <w:tab w:val="clear" w:pos="708"/>
-        <w:tab w:val="center" w:pos="4252" w:leader="none"/>
-        <w:tab w:val="right" w:pos="8504" w:leader="none"/>
+        <w:tab w:val="center" w:pos="4252"/>
+        <w:tab w:val="right" w:pos="8504"/>
       </w:tabs>
-      <w:spacing w:lineRule="auto" w:line="240" w:before="0" w:after="0"/>
+      <w:spacing w:after="0" w:line="240" w:lineRule="auto"/>
     </w:pPr>
-    <w:rPr/>
   </w:style>
   <w:style w:type="paragraph" w:styleId="ListParagraph">
     <w:name w:val="List Paragraph"/>
     <w:basedOn w:val="Normal"/>
     <w:uiPriority w:val="34"/>
     <w:qFormat/>
-    <w:rsid w:val="004b0374"/>
+    <w:rsid w:val="004B0374"/>
     <w:pPr>
-      <w:spacing w:before="0" w:after="160"/>
-      <w:ind w:left="720" w:hanging="0"/>
+      <w:ind w:left="720"/>
       <w:contextualSpacing/>
     </w:pPr>
-    <w:rPr/>
   </w:style>
   <w:style w:type="paragraph" w:styleId="NormalWeb">
     <w:name w:val="Normal (Web)"/>
@@ -1765,32 +2304,30 @@
     <w:semiHidden/>
     <w:unhideWhenUsed/>
     <w:qFormat/>
-    <w:rsid w:val="0045086d"/>
+    <w:rsid w:val="0045086D"/>
     <w:pPr>
-      <w:spacing w:lineRule="auto" w:line="240" w:beforeAutospacing="1" w:afterAutospacing="1"/>
+      <w:spacing w:beforeAutospacing="1" w:afterAutospacing="1" w:line="240" w:lineRule="auto"/>
     </w:pPr>
     <w:rPr>
-      <w:rFonts w:ascii="Times New Roman" w:hAnsi="Times New Roman" w:eastAsia="Times New Roman" w:cs="Times New Roman"/>
+      <w:rFonts w:ascii="Times New Roman" w:eastAsia="Times New Roman" w:hAnsi="Times New Roman" w:cs="Times New Roman"/>
       <w:sz w:val="24"/>
       <w:szCs w:val="24"/>
       <w:lang w:eastAsia="es-ES"/>
     </w:rPr>
   </w:style>
-  <w:style w:type="paragraph" w:styleId="TableContents">
+  <w:style w:type="paragraph" w:customStyle="1" w:styleId="TableContents">
     <w:name w:val="Table Contents"/>
     <w:basedOn w:val="Normal"/>
     <w:qFormat/>
     <w:pPr>
       <w:suppressLineNumbers/>
     </w:pPr>
-    <w:rPr/>
   </w:style>
-  <w:style w:type="paragraph" w:styleId="TableHeading">
+  <w:style w:type="paragraph" w:customStyle="1" w:styleId="TableHeading">
     <w:name w:val="Table Heading"/>
     <w:basedOn w:val="TableContents"/>
     <w:qFormat/>
     <w:pPr>
-      <w:suppressLineNumbers/>
       <w:jc w:val="center"/>
     </w:pPr>
     <w:rPr>
@@ -1798,79 +2335,64 @@
       <w:bCs/>
     </w:rPr>
   </w:style>
-  <w:style w:type="numbering" w:styleId="NoList" w:default="1">
-    <w:name w:val="No List"/>
-    <w:uiPriority w:val="99"/>
-    <w:semiHidden/>
-    <w:unhideWhenUsed/>
-    <w:qFormat/>
-  </w:style>
-  <w:style w:type="table" w:default="1" w:styleId="Tablanormal">
-    <w:name w:val="Normal Table"/>
-    <w:uiPriority w:val="99"/>
-    <w:semiHidden/>
-    <w:unhideWhenUsed/>
+  <w:style w:type="table" w:styleId="TableGrid">
+    <w:name w:val="Table Grid"/>
+    <w:basedOn w:val="TableNormal"/>
+    <w:uiPriority w:val="39"/>
+    <w:rsid w:val="00D655FE"/>
     <w:tblPr>
-      <w:tblInd w:w="0" w:type="dxa"/>
-      <w:tblCellMar>
-        <w:top w:w="0" w:type="dxa"/>
-        <w:left w:w="108" w:type="dxa"/>
-        <w:bottom w:w="0" w:type="dxa"/>
-        <w:right w:w="108" w:type="dxa"/>
-      </w:tblCellMar>
-    </w:tblPr>
-  </w:style>
-  <w:style w:type="table" w:styleId="Tablaconcuadrcula">
-    <w:name w:val="Table Grid"/>
-    <w:basedOn w:val="Tablanormal"/>
-    <w:uiPriority w:val="39"/>
-    <w:rsid w:val="00d655fe"/>
-    <w:pPr>
-      <w:spacing w:after="0" w:line="240" w:lineRule="auto"/>
-    </w:pPr>
-    <w:tblPr>
-      <w:tblInd w:w="0" w:type="dxa"/>
       <w:tblBorders>
-        <w:top w:val="single" w:color="auto" w:sz="4" w:space="0"/>
-        <w:left w:val="single" w:color="auto" w:sz="4" w:space="0"/>
-        <w:bottom w:val="single" w:color="auto" w:sz="4" w:space="0"/>
-        <w:right w:val="single" w:color="auto" w:sz="4" w:space="0"/>
-        <w:insideH w:val="single" w:color="auto" w:sz="4" w:space="0"/>
-        <w:insideV w:val="single" w:color="auto" w:sz="4" w:space="0"/>
+        <w:top w:val="single" w:sz="4" w:space="0" w:color="auto"/>
+        <w:left w:val="single" w:sz="4" w:space="0" w:color="auto"/>
+        <w:bottom w:val="single" w:sz="4" w:space="0" w:color="auto"/>
+        <w:right w:val="single" w:sz="4" w:space="0" w:color="auto"/>
+        <w:insideH w:val="single" w:sz="4" w:space="0" w:color="auto"/>
+        <w:insideV w:val="single" w:sz="4" w:space="0" w:color="auto"/>
       </w:tblBorders>
-      <w:tblCellMar>
-        <w:top w:w="0" w:type="dxa"/>
-        <w:left w:w="108" w:type="dxa"/>
-        <w:bottom w:w="0" w:type="dxa"/>
-        <w:right w:w="108" w:type="dxa"/>
-      </w:tblCellMar>
     </w:tblPr>
   </w:style>
   <w:style w:type="table" w:customStyle="1" w:styleId="Tablaconcuadrcula1">
     <w:name w:val="Tabla con cuadrícula1"/>
-    <w:basedOn w:val="Tablanormal"/>
+    <w:basedOn w:val="TableNormal"/>
     <w:uiPriority w:val="59"/>
-    <w:rsid w:val="004b0374"/>
-    <w:pPr>
-      <w:spacing w:after="0" w:line="240" w:lineRule="auto"/>
-    </w:pPr>
+    <w:rsid w:val="004B0374"/>
     <w:tblPr>
-      <w:tblInd w:w="0" w:type="dxa"/>
       <w:tblBorders>
-        <w:top w:val="single" w:color="auto" w:sz="4" w:space="0"/>
-        <w:left w:val="single" w:color="auto" w:sz="4" w:space="0"/>
-        <w:bottom w:val="single" w:color="auto" w:sz="4" w:space="0"/>
-        <w:right w:val="single" w:color="auto" w:sz="4" w:space="0"/>
-        <w:insideH w:val="single" w:color="auto" w:sz="4" w:space="0"/>
-        <w:insideV w:val="single" w:color="auto" w:sz="4" w:space="0"/>
+        <w:top w:val="single" w:sz="4" w:space="0" w:color="auto"/>
+        <w:left w:val="single" w:sz="4" w:space="0" w:color="auto"/>
+        <w:bottom w:val="single" w:sz="4" w:space="0" w:color="auto"/>
+        <w:right w:val="single" w:sz="4" w:space="0" w:color="auto"/>
+        <w:insideH w:val="single" w:sz="4" w:space="0" w:color="auto"/>
+        <w:insideV w:val="single" w:sz="4" w:space="0" w:color="auto"/>
       </w:tblBorders>
-      <w:tblCellMar>
-        <w:top w:w="0" w:type="dxa"/>
-        <w:left w:w="108" w:type="dxa"/>
-        <w:bottom w:w="0" w:type="dxa"/>
-        <w:right w:w="108" w:type="dxa"/>
-      </w:tblCellMar>
     </w:tblPr>
+  </w:style>
+  <w:style w:type="character" w:styleId="Hyperlink">
+    <w:name w:val="Hyperlink"/>
+    <w:basedOn w:val="DefaultParagraphFont"/>
+    <w:uiPriority w:val="99"/>
+    <w:semiHidden/>
+    <w:unhideWhenUsed/>
+    <w:rsid w:val="00A73745"/>
+    <w:rPr>
+      <w:color w:val="0000FF"/>
+      <w:u w:val="single"/>
+    </w:rPr>
+  </w:style>
+  <w:style w:type="character" w:customStyle="1" w:styleId="Heading3Char">
+    <w:name w:val="Heading 3 Char"/>
+    <w:basedOn w:val="DefaultParagraphFont"/>
+    <w:link w:val="Heading3"/>
+    <w:uiPriority w:val="9"/>
+    <w:rsid w:val="009634B1"/>
+    <w:rPr>
+      <w:rFonts w:ascii="Times New Roman" w:eastAsia="Times New Roman" w:hAnsi="Times New Roman" w:cs="Times New Roman"/>
+      <w:b/>
+      <w:bCs/>
+      <w:sz w:val="27"/>
+      <w:szCs w:val="27"/>
+      <w:lang w:val="en-US"/>
+    </w:rPr>
   </w:style>
 </w:styles>
 </file>

</xml_diff>